<commit_message>
TFS 22187 - Quality Now Workflow Enhancements. Additional Changes.
git-tfs-id: [https://tfs.omnicloud.local/tfs/cco%20program/]$/eCoaching_V2;C50372
</commit_message>
<xml_diff>
--- a/Unit Test/SSRS/CCO_eCoaching_Log_SSRS_Reports_UTD.docx
+++ b/Unit Test/SSRS/CCO_eCoaching_Log_SSRS_Reports_UTD.docx
@@ -491,15 +491,7 @@
           </w:tcPr>
           <w:p>
             <w:r>
-              <w:t xml:space="preserve">TFS 11663 - Update </w:t>
-            </w:r>
-            <w:proofErr w:type="spellStart"/>
-            <w:r>
-              <w:t>urls</w:t>
-            </w:r>
-            <w:proofErr w:type="spellEnd"/>
-            <w:r>
-              <w:t xml:space="preserve"> in SSRS Reporting for Shared</w:t>
+              <w:t>TFS 11663 - Update urls in SSRS Reporting for Shared</w:t>
             </w:r>
             <w:r>
               <w:t xml:space="preserve"> </w:t>
@@ -574,15 +566,7 @@
               <w:t>TFS 13389</w:t>
             </w:r>
             <w:r>
-              <w:t xml:space="preserve"> - Update </w:t>
-            </w:r>
-            <w:proofErr w:type="spellStart"/>
-            <w:r>
-              <w:t>urls</w:t>
-            </w:r>
-            <w:proofErr w:type="spellEnd"/>
-            <w:r>
-              <w:t xml:space="preserve"> in SSRS Reporting for </w:t>
+              <w:t xml:space="preserve"> - Update urls in SSRS Reporting for </w:t>
             </w:r>
             <w:r>
               <w:t>AD</w:t>
@@ -720,15 +704,7 @@
           </w:tcPr>
           <w:p>
             <w:r>
-              <w:t xml:space="preserve">TFS 16855 – allow </w:t>
-            </w:r>
-            <w:proofErr w:type="spellStart"/>
-            <w:r>
-              <w:t>csrs</w:t>
-            </w:r>
-            <w:proofErr w:type="spellEnd"/>
-            <w:r>
-              <w:t xml:space="preserve"> to add comments to Warning logs</w:t>
+              <w:t>TFS 16855 – allow csrs to add comments to Warning logs</w:t>
             </w:r>
           </w:p>
         </w:tc>
@@ -816,9 +792,6 @@
         </w:tc>
       </w:tr>
       <w:tr>
-        <w:trPr>
-          <w:ins w:id="15" w:author="Palacherla, Susmitha C" w:date="2021-05-24T12:16:00Z"/>
-        </w:trPr>
         <w:tc>
           <w:tcPr>
             <w:tcW w:w="0" w:type="auto"/>
@@ -830,16 +803,9 @@
             </w:tcBorders>
           </w:tcPr>
           <w:p>
-            <w:pPr>
-              <w:rPr>
-                <w:ins w:id="16" w:author="Palacherla, Susmitha C" w:date="2021-05-24T12:16:00Z"/>
-              </w:rPr>
-            </w:pPr>
-            <w:ins w:id="17" w:author="Palacherla, Susmitha C" w:date="2021-05-24T12:17:00Z">
-              <w:r>
-                <w:t>5/24/2021</w:t>
-              </w:r>
-            </w:ins>
+            <w:r>
+              <w:t>04/02/2021</w:t>
+            </w:r>
           </w:p>
         </w:tc>
         <w:tc>
@@ -853,19 +819,12 @@
             </w:tcBorders>
           </w:tcPr>
           <w:p>
-            <w:pPr>
-              <w:rPr>
-                <w:ins w:id="18" w:author="Palacherla, Susmitha C" w:date="2021-05-24T12:16:00Z"/>
-              </w:rPr>
-            </w:pPr>
-            <w:ins w:id="19" w:author="Palacherla, Susmitha C" w:date="2021-05-24T12:17:00Z">
-              <w:r>
-                <w:t>7</w:t>
-              </w:r>
-              <w:r>
-                <w:t>.0</w:t>
-              </w:r>
-            </w:ins>
+            <w:r>
+              <w:t>7</w:t>
+            </w:r>
+            <w:r>
+              <w:t>.0</w:t>
+            </w:r>
           </w:p>
         </w:tc>
         <w:tc>
@@ -879,16 +838,9 @@
             </w:tcBorders>
           </w:tcPr>
           <w:p>
-            <w:pPr>
-              <w:rPr>
-                <w:ins w:id="20" w:author="Palacherla, Susmitha C" w:date="2021-05-24T12:16:00Z"/>
-              </w:rPr>
-            </w:pPr>
-            <w:ins w:id="21" w:author="Palacherla, Susmitha C" w:date="2021-05-24T12:17:00Z">
-              <w:r>
-                <w:t>TFS 21276 - Update QN Alt Channels compliance and mastery levels</w:t>
-              </w:r>
-            </w:ins>
+            <w:r>
+              <w:t>TFS 20677 -  AD island to AD AWS environment changes</w:t>
+            </w:r>
           </w:p>
         </w:tc>
         <w:tc>
@@ -902,16 +854,153 @@
             </w:tcBorders>
           </w:tcPr>
           <w:p>
-            <w:pPr>
-              <w:rPr>
-                <w:ins w:id="22" w:author="Palacherla, Susmitha C" w:date="2021-05-24T12:16:00Z"/>
-              </w:rPr>
-            </w:pPr>
-            <w:ins w:id="23" w:author="Palacherla, Susmitha C" w:date="2021-05-24T12:17:00Z">
-              <w:r>
-                <w:t>Susmitha Palacherla</w:t>
-              </w:r>
-            </w:ins>
+            <w:r>
+              <w:t>Susmitha Palacherla</w:t>
+            </w:r>
+          </w:p>
+        </w:tc>
+      </w:tr>
+      <w:tr>
+        <w:tc>
+          <w:tcPr>
+            <w:tcW w:w="0" w:type="auto"/>
+            <w:tcBorders>
+              <w:top w:val="single" w:sz="6" w:space="0" w:color="C0C0C0"/>
+              <w:left w:val="single" w:sz="6" w:space="0" w:color="C0C0C0"/>
+              <w:bottom w:val="single" w:sz="6" w:space="0" w:color="C0C0C0"/>
+              <w:right w:val="single" w:sz="6" w:space="0" w:color="C0C0C0"/>
+            </w:tcBorders>
+          </w:tcPr>
+          <w:p>
+            <w:r>
+              <w:t>5/24/2021</w:t>
+            </w:r>
+          </w:p>
+        </w:tc>
+        <w:tc>
+          <w:tcPr>
+            <w:tcW w:w="0" w:type="auto"/>
+            <w:tcBorders>
+              <w:top w:val="single" w:sz="6" w:space="0" w:color="C0C0C0"/>
+              <w:left w:val="single" w:sz="6" w:space="0" w:color="C0C0C0"/>
+              <w:bottom w:val="single" w:sz="6" w:space="0" w:color="C0C0C0"/>
+              <w:right w:val="single" w:sz="6" w:space="0" w:color="C0C0C0"/>
+            </w:tcBorders>
+          </w:tcPr>
+          <w:p>
+            <w:r>
+              <w:t>8</w:t>
+            </w:r>
+            <w:r>
+              <w:t>.0</w:t>
+            </w:r>
+          </w:p>
+        </w:tc>
+        <w:tc>
+          <w:tcPr>
+            <w:tcW w:w="0" w:type="auto"/>
+            <w:tcBorders>
+              <w:top w:val="single" w:sz="6" w:space="0" w:color="C0C0C0"/>
+              <w:left w:val="single" w:sz="6" w:space="0" w:color="C0C0C0"/>
+              <w:bottom w:val="single" w:sz="6" w:space="0" w:color="C0C0C0"/>
+              <w:right w:val="single" w:sz="6" w:space="0" w:color="C0C0C0"/>
+            </w:tcBorders>
+          </w:tcPr>
+          <w:p>
+            <w:r>
+              <w:t>TFS 21276 - Update QN Alt Channels compliance and mastery levels</w:t>
+            </w:r>
+          </w:p>
+        </w:tc>
+        <w:tc>
+          <w:tcPr>
+            <w:tcW w:w="0" w:type="auto"/>
+            <w:tcBorders>
+              <w:top w:val="single" w:sz="6" w:space="0" w:color="C0C0C0"/>
+              <w:left w:val="single" w:sz="6" w:space="0" w:color="C0C0C0"/>
+              <w:bottom w:val="single" w:sz="6" w:space="0" w:color="C0C0C0"/>
+              <w:right w:val="single" w:sz="6" w:space="0" w:color="C0C0C0"/>
+            </w:tcBorders>
+          </w:tcPr>
+          <w:p>
+            <w:r>
+              <w:t>Susmitha Palacherla</w:t>
+            </w:r>
+          </w:p>
+        </w:tc>
+      </w:tr>
+      <w:tr>
+        <w:tc>
+          <w:tcPr>
+            <w:tcW w:w="0" w:type="auto"/>
+            <w:tcBorders>
+              <w:top w:val="single" w:sz="6" w:space="0" w:color="C0C0C0"/>
+              <w:left w:val="single" w:sz="6" w:space="0" w:color="C0C0C0"/>
+              <w:bottom w:val="single" w:sz="6" w:space="0" w:color="C0C0C0"/>
+              <w:right w:val="single" w:sz="6" w:space="0" w:color="C0C0C0"/>
+            </w:tcBorders>
+          </w:tcPr>
+          <w:p>
+            <w:r>
+              <w:t>9/</w:t>
+            </w:r>
+            <w:r>
+              <w:t>08</w:t>
+            </w:r>
+            <w:r>
+              <w:t>/2021</w:t>
+            </w:r>
+          </w:p>
+        </w:tc>
+        <w:tc>
+          <w:tcPr>
+            <w:tcW w:w="0" w:type="auto"/>
+            <w:tcBorders>
+              <w:top w:val="single" w:sz="6" w:space="0" w:color="C0C0C0"/>
+              <w:left w:val="single" w:sz="6" w:space="0" w:color="C0C0C0"/>
+              <w:bottom w:val="single" w:sz="6" w:space="0" w:color="C0C0C0"/>
+              <w:right w:val="single" w:sz="6" w:space="0" w:color="C0C0C0"/>
+            </w:tcBorders>
+          </w:tcPr>
+          <w:p>
+            <w:r>
+              <w:t>9</w:t>
+            </w:r>
+            <w:r>
+              <w:t>.0</w:t>
+            </w:r>
+          </w:p>
+        </w:tc>
+        <w:tc>
+          <w:tcPr>
+            <w:tcW w:w="0" w:type="auto"/>
+            <w:tcBorders>
+              <w:top w:val="single" w:sz="6" w:space="0" w:color="C0C0C0"/>
+              <w:left w:val="single" w:sz="6" w:space="0" w:color="C0C0C0"/>
+              <w:bottom w:val="single" w:sz="6" w:space="0" w:color="C0C0C0"/>
+              <w:right w:val="single" w:sz="6" w:space="0" w:color="C0C0C0"/>
+            </w:tcBorders>
+          </w:tcPr>
+          <w:p>
+            <w:r>
+              <w:t>TFS 22187 - Quality Now Workflow Enhancements</w:t>
+            </w:r>
+          </w:p>
+        </w:tc>
+        <w:tc>
+          <w:tcPr>
+            <w:tcW w:w="0" w:type="auto"/>
+            <w:tcBorders>
+              <w:top w:val="single" w:sz="6" w:space="0" w:color="C0C0C0"/>
+              <w:left w:val="single" w:sz="6" w:space="0" w:color="C0C0C0"/>
+              <w:bottom w:val="single" w:sz="6" w:space="0" w:color="C0C0C0"/>
+              <w:right w:val="single" w:sz="6" w:space="0" w:color="C0C0C0"/>
+            </w:tcBorders>
+          </w:tcPr>
+          <w:p>
+            <w:r>
+              <w:t>Susmitha Palacherla</w:t>
+            </w:r>
           </w:p>
         </w:tc>
       </w:tr>
@@ -988,7 +1077,7 @@
           <w:r>
             <w:fldChar w:fldCharType="separate"/>
           </w:r>
-          <w:hyperlink w:anchor="_Toc5289450" w:history="1">
+          <w:hyperlink w:anchor="_Toc82336635" w:history="1">
             <w:r>
               <w:rPr>
                 <w:rStyle w:val="Hyperlink"/>
@@ -1033,7 +1122,7 @@
                 <w:noProof/>
                 <w:webHidden/>
               </w:rPr>
-              <w:instrText xml:space="preserve"> PAGEREF _Toc5289450 \h </w:instrText>
+              <w:instrText xml:space="preserve"> PAGEREF _Toc82336635 \h </w:instrText>
             </w:r>
             <w:r>
               <w:rPr>
@@ -1053,7 +1142,7 @@
                 <w:noProof/>
                 <w:webHidden/>
               </w:rPr>
-              <w:t>4</w:t>
+              <w:t>5</w:t>
             </w:r>
             <w:r>
               <w:rPr>
@@ -1078,7 +1167,7 @@
               <w:szCs w:val="22"/>
             </w:rPr>
           </w:pPr>
-          <w:hyperlink w:anchor="_Toc5289451" w:history="1">
+          <w:hyperlink w:anchor="_Toc82336636" w:history="1">
             <w:r>
               <w:rPr>
                 <w:rStyle w:val="Hyperlink"/>
@@ -1123,7 +1212,7 @@
                 <w:noProof/>
                 <w:webHidden/>
               </w:rPr>
-              <w:instrText xml:space="preserve"> PAGEREF _Toc5289451 \h </w:instrText>
+              <w:instrText xml:space="preserve"> PAGEREF _Toc82336636 \h </w:instrText>
             </w:r>
             <w:r>
               <w:rPr>
@@ -1143,7 +1232,7 @@
                 <w:noProof/>
                 <w:webHidden/>
               </w:rPr>
-              <w:t>6</w:t>
+              <w:t>7</w:t>
             </w:r>
             <w:r>
               <w:rPr>
@@ -1168,7 +1257,7 @@
               <w:szCs w:val="22"/>
             </w:rPr>
           </w:pPr>
-          <w:hyperlink w:anchor="_Toc5289452" w:history="1">
+          <w:hyperlink w:anchor="_Toc82336637" w:history="1">
             <w:r>
               <w:rPr>
                 <w:rStyle w:val="Hyperlink"/>
@@ -1213,7 +1302,7 @@
                 <w:noProof/>
                 <w:webHidden/>
               </w:rPr>
-              <w:instrText xml:space="preserve"> PAGEREF _Toc5289452 \h </w:instrText>
+              <w:instrText xml:space="preserve"> PAGEREF _Toc82336637 \h </w:instrText>
             </w:r>
             <w:r>
               <w:rPr>
@@ -1233,7 +1322,7 @@
                 <w:noProof/>
                 <w:webHidden/>
               </w:rPr>
-              <w:t>9</w:t>
+              <w:t>10</w:t>
             </w:r>
             <w:r>
               <w:rPr>
@@ -1258,7 +1347,7 @@
               <w:szCs w:val="22"/>
             </w:rPr>
           </w:pPr>
-          <w:hyperlink w:anchor="_Toc5289453" w:history="1">
+          <w:hyperlink w:anchor="_Toc82336638" w:history="1">
             <w:r>
               <w:rPr>
                 <w:rStyle w:val="Hyperlink"/>
@@ -1303,7 +1392,7 @@
                 <w:noProof/>
                 <w:webHidden/>
               </w:rPr>
-              <w:instrText xml:space="preserve"> PAGEREF _Toc5289453 \h </w:instrText>
+              <w:instrText xml:space="preserve"> PAGEREF _Toc82336638 \h </w:instrText>
             </w:r>
             <w:r>
               <w:rPr>
@@ -1323,7 +1412,7 @@
                 <w:noProof/>
                 <w:webHidden/>
               </w:rPr>
-              <w:t>11</w:t>
+              <w:t>12</w:t>
             </w:r>
             <w:r>
               <w:rPr>
@@ -1348,7 +1437,7 @@
               <w:szCs w:val="22"/>
             </w:rPr>
           </w:pPr>
-          <w:hyperlink w:anchor="_Toc5289454" w:history="1">
+          <w:hyperlink w:anchor="_Toc82336639" w:history="1">
             <w:r>
               <w:rPr>
                 <w:rStyle w:val="Hyperlink"/>
@@ -1393,7 +1482,7 @@
                 <w:noProof/>
                 <w:webHidden/>
               </w:rPr>
-              <w:instrText xml:space="preserve"> PAGEREF _Toc5289454 \h </w:instrText>
+              <w:instrText xml:space="preserve"> PAGEREF _Toc82336639 \h </w:instrText>
             </w:r>
             <w:r>
               <w:rPr>
@@ -1413,7 +1502,7 @@
                 <w:noProof/>
                 <w:webHidden/>
               </w:rPr>
-              <w:t>13</w:t>
+              <w:t>14</w:t>
             </w:r>
             <w:r>
               <w:rPr>
@@ -1488,7 +1577,7 @@
           <w:i w:val="0"/>
         </w:rPr>
       </w:pPr>
-      <w:bookmarkStart w:id="24" w:name="_Toc5289450"/>
+      <w:bookmarkStart w:id="15" w:name="_Toc82336635"/>
       <w:r>
         <w:rPr>
           <w:rStyle w:val="Emphasis"/>
@@ -1503,7 +1592,7 @@
         </w:rPr>
         <w:t xml:space="preserve"> Coaching Summary Report</w:t>
       </w:r>
-      <w:bookmarkEnd w:id="24"/>
+      <w:bookmarkEnd w:id="15"/>
     </w:p>
     <w:p/>
     <w:tbl>
@@ -1651,22 +1740,7 @@
               </w:rPr>
             </w:pPr>
             <w:r>
-              <w:rPr>
-                <w:bCs/>
-              </w:rPr>
-              <w:t xml:space="preserve">Migration of database servers to </w:t>
-            </w:r>
-            <w:r>
-              <w:rPr>
-                <w:bCs/>
-              </w:rPr>
-              <w:t xml:space="preserve">AD </w:t>
-            </w:r>
-            <w:r>
-              <w:rPr>
-                <w:bCs/>
-              </w:rPr>
-              <w:t>domain</w:t>
+              <w:t>TFS 20677 -  AD island to AD AWS environment changes</w:t>
             </w:r>
           </w:p>
         </w:tc>
@@ -1704,10 +1778,7 @@
               <w:t xml:space="preserve"> </w:t>
             </w:r>
             <w:r>
-              <w:t xml:space="preserve"> </w:t>
-            </w:r>
-            <w:r>
-              <w:t>UVAADADSQL50CCO</w:t>
+              <w:t xml:space="preserve"> UVAADADSQL50CCO</w:t>
             </w:r>
             <w:r>
               <w:t>;Initial Catalog=eCoachingDev</w:t>
@@ -1720,60 +1791,45 @@
             </w:r>
           </w:p>
           <w:p>
-            <w:proofErr w:type="spellStart"/>
             <w:r>
               <w:t>TargetDatasetFolder</w:t>
             </w:r>
-            <w:proofErr w:type="spellEnd"/>
             <w:r>
               <w:tab/>
               <w:t>/eCoaching/Datasets</w:t>
             </w:r>
           </w:p>
           <w:p>
-            <w:proofErr w:type="spellStart"/>
             <w:r>
               <w:t>TargetDataSourceFolder</w:t>
             </w:r>
-            <w:proofErr w:type="spellEnd"/>
             <w:r>
               <w:tab/>
-              <w:t>/eCoaching/</w:t>
-            </w:r>
-            <w:proofErr w:type="spellStart"/>
-            <w:r>
-              <w:t>DataSources</w:t>
-            </w:r>
-            <w:proofErr w:type="spellEnd"/>
-          </w:p>
-          <w:p>
-            <w:proofErr w:type="spellStart"/>
+              <w:t>/eCoaching/DataSources</w:t>
+            </w:r>
+          </w:p>
+          <w:p>
             <w:r>
               <w:t>TargetReportFolder</w:t>
             </w:r>
-            <w:proofErr w:type="spellEnd"/>
             <w:r>
               <w:tab/>
               <w:t>/eCoaching/Reports</w:t>
             </w:r>
           </w:p>
           <w:p>
-            <w:proofErr w:type="spellStart"/>
             <w:r>
               <w:t>TargetReportPartFolder</w:t>
             </w:r>
-            <w:proofErr w:type="spellEnd"/>
             <w:r>
               <w:tab/>
               <w:t>Report Parts</w:t>
             </w:r>
           </w:p>
           <w:p>
-            <w:proofErr w:type="spellStart"/>
             <w:r>
               <w:t>TargetServerURL</w:t>
             </w:r>
-            <w:proofErr w:type="spellEnd"/>
             <w:r>
               <w:tab/>
             </w:r>
@@ -1793,15 +1849,11 @@
             </w:hyperlink>
           </w:p>
           <w:p>
-            <w:proofErr w:type="spellStart"/>
             <w:r>
               <w:t>TargetServerVersion</w:t>
             </w:r>
-            <w:proofErr w:type="spellEnd"/>
             <w:r>
               <w:tab/>
-            </w:r>
-            <w:r>
               <w:t>SQL Server 2019</w:t>
             </w:r>
           </w:p>
@@ -1855,14 +1907,12 @@
                 <w:bCs/>
               </w:rPr>
             </w:pPr>
-            <w:proofErr w:type="spellStart"/>
             <w:r>
               <w:rPr>
                 <w:bCs/>
               </w:rPr>
               <w:t>eCoachingReport.rptproj</w:t>
             </w:r>
-            <w:proofErr w:type="spellEnd"/>
           </w:p>
         </w:tc>
       </w:tr>
@@ -1905,6 +1955,7 @@
       <w:tr>
         <w:trPr>
           <w:cantSplit/>
+          <w:trHeight w:val="327"/>
         </w:trPr>
         <w:tc>
           <w:tcPr>
@@ -2053,7 +2104,10 @@
           </w:tcPr>
           <w:p>
             <w:r>
-              <w:t xml:space="preserve">EXPECTED RESULTS </w:t>
+              <w:t>TESTED</w:t>
+            </w:r>
+            <w:r>
+              <w:t xml:space="preserve"> </w:t>
             </w:r>
           </w:p>
         </w:tc>
@@ -2098,15 +2152,7 @@
           </w:tcPr>
           <w:p>
             <w:r>
-              <w:t xml:space="preserve">Launch Report </w:t>
-            </w:r>
-            <w:proofErr w:type="spellStart"/>
-            <w:r>
-              <w:t>url</w:t>
-            </w:r>
-            <w:proofErr w:type="spellEnd"/>
-            <w:r>
-              <w:t xml:space="preserve"> </w:t>
+              <w:t xml:space="preserve">Launch Report url </w:t>
             </w:r>
           </w:p>
           <w:p>
@@ -2169,6 +2215,12 @@
                 <w:bCs/>
               </w:rPr>
             </w:pPr>
+            <w:r>
+              <w:rPr>
+                <w:bCs/>
+              </w:rPr>
+              <w:t>Y</w:t>
+            </w:r>
           </w:p>
         </w:tc>
       </w:tr>
@@ -2243,6 +2295,7 @@
               <w:rPr>
                 <w:bCs/>
               </w:rPr>
+              <w:lastRenderedPageBreak/>
               <w:t>1.2</w:t>
             </w:r>
           </w:p>
@@ -2268,19 +2321,8 @@
           </w:p>
           <w:p>
             <w:r>
-              <w:t xml:space="preserve">Should be valid </w:t>
-            </w:r>
-            <w:r>
-              <w:t>*.</w:t>
-            </w:r>
-            <w:proofErr w:type="spellStart"/>
-            <w:r>
-              <w:t>AD.local.</w:t>
-            </w:r>
-            <w:r>
-              <w:t>cert</w:t>
-            </w:r>
-            <w:proofErr w:type="spellEnd"/>
+              <w:t>Should be valid *.AD.local.cert</w:t>
+            </w:r>
           </w:p>
           <w:p/>
         </w:tc>
@@ -2312,6 +2354,12 @@
                 <w:bCs/>
               </w:rPr>
             </w:pPr>
+            <w:r>
+              <w:rPr>
+                <w:bCs/>
+              </w:rPr>
+              <w:t>Y</w:t>
+            </w:r>
           </w:p>
         </w:tc>
       </w:tr>
@@ -2421,15 +2469,7 @@
           </w:tcPr>
           <w:p>
             <w:r>
-              <w:t xml:space="preserve">Deployed reports and data sets should be accessible from </w:t>
-            </w:r>
-            <w:proofErr w:type="spellStart"/>
-            <w:r>
-              <w:t>url</w:t>
-            </w:r>
-            <w:proofErr w:type="spellEnd"/>
-            <w:r>
-              <w:t xml:space="preserve"> under respective directories</w:t>
+              <w:t>Deployed reports and data sets should be accessible from url under respective directories</w:t>
             </w:r>
           </w:p>
         </w:tc>
@@ -2467,6 +2507,12 @@
                 <w:bCs/>
               </w:rPr>
             </w:pPr>
+            <w:r>
+              <w:rPr>
+                <w:bCs/>
+              </w:rPr>
+              <w:t>Y</w:t>
+            </w:r>
           </w:p>
         </w:tc>
       </w:tr>
@@ -2573,10 +2619,7 @@
               <w:t xml:space="preserve"> </w:t>
             </w:r>
             <w:r>
-              <w:t xml:space="preserve"> </w:t>
-            </w:r>
-            <w:r>
-              <w:t>UVAADADSQL50CCO</w:t>
+              <w:t xml:space="preserve"> UVAADADSQL50CCO</w:t>
             </w:r>
             <w:r>
               <w:t>;Initial Catalog=eCoachingDev</w:t>
@@ -2618,6 +2661,12 @@
                 <w:i/>
               </w:rPr>
             </w:pPr>
+            <w:r>
+              <w:rPr>
+                <w:bCs/>
+              </w:rPr>
+              <w:t>Y</w:t>
+            </w:r>
           </w:p>
         </w:tc>
       </w:tr>
@@ -2754,6 +2803,12 @@
                 <w:i/>
               </w:rPr>
             </w:pPr>
+            <w:r>
+              <w:rPr>
+                <w:bCs/>
+              </w:rPr>
+              <w:t>Y</w:t>
+            </w:r>
           </w:p>
         </w:tc>
       </w:tr>
@@ -2855,10 +2910,7 @@
               </w:rPr>
             </w:pPr>
             <w:r>
-              <w:t>Selection criteria:</w:t>
-            </w:r>
-            <w:r>
-              <w:t xml:space="preserve"> Start Date</w:t>
+              <w:t>Selection criteria: Start Date</w:t>
             </w:r>
           </w:p>
         </w:tc>
@@ -2947,6 +2999,12 @@
                 <w:bCs/>
               </w:rPr>
             </w:pPr>
+            <w:r>
+              <w:rPr>
+                <w:bCs/>
+              </w:rPr>
+              <w:t>Y</w:t>
+            </w:r>
           </w:p>
         </w:tc>
       </w:tr>
@@ -3048,10 +3106,7 @@
               </w:rPr>
             </w:pPr>
             <w:r>
-              <w:t>Selection criteria:</w:t>
-            </w:r>
-            <w:r>
-              <w:t xml:space="preserve"> End Date</w:t>
+              <w:t>Selection criteria: End Date</w:t>
             </w:r>
           </w:p>
         </w:tc>
@@ -3095,6 +3150,12 @@
                 <w:bCs/>
               </w:rPr>
             </w:pPr>
+            <w:r>
+              <w:rPr>
+                <w:bCs/>
+              </w:rPr>
+              <w:t>P</w:t>
+            </w:r>
           </w:p>
         </w:tc>
         <w:tc>
@@ -3107,6 +3168,12 @@
                 <w:bCs/>
               </w:rPr>
             </w:pPr>
+            <w:r>
+              <w:rPr>
+                <w:bCs/>
+              </w:rPr>
+              <w:t>Y</w:t>
+            </w:r>
           </w:p>
         </w:tc>
       </w:tr>
@@ -3203,10 +3270,7 @@
           </w:tcPr>
           <w:p>
             <w:r>
-              <w:t xml:space="preserve">Selection criteria: </w:t>
-            </w:r>
-            <w:r>
-              <w:t>Status</w:t>
+              <w:t>Selection criteria: Status</w:t>
             </w:r>
           </w:p>
         </w:tc>
@@ -3260,6 +3324,12 @@
                 <w:bCs/>
               </w:rPr>
             </w:pPr>
+            <w:r>
+              <w:rPr>
+                <w:bCs/>
+              </w:rPr>
+              <w:t>Y</w:t>
+            </w:r>
           </w:p>
         </w:tc>
       </w:tr>
@@ -3346,6 +3416,7 @@
               <w:rPr>
                 <w:bCs/>
               </w:rPr>
+              <w:lastRenderedPageBreak/>
               <w:t>1.9</w:t>
             </w:r>
           </w:p>
@@ -3361,10 +3432,7 @@
               </w:rPr>
             </w:pPr>
             <w:r>
-              <w:t>Selection criteria:</w:t>
-            </w:r>
-            <w:r>
-              <w:t xml:space="preserve"> Site</w:t>
+              <w:t>Selection criteria: Site</w:t>
             </w:r>
           </w:p>
         </w:tc>
@@ -3374,21 +3442,12 @@
           </w:tcPr>
           <w:p>
             <w:r>
-              <w:t xml:space="preserve">All </w:t>
-            </w:r>
-            <w:r>
-              <w:t>Sites</w:t>
-            </w:r>
-            <w:r>
-              <w:t xml:space="preserve"> for selected Module  should appear in drop down</w:t>
-            </w:r>
-          </w:p>
-          <w:p>
-            <w:r>
-              <w:t>‘All’ should be available as an option</w:t>
-            </w:r>
-            <w:r>
-              <w:t xml:space="preserve"> and default value populated</w:t>
+              <w:t>All Sites for selected Module  should appear in drop down</w:t>
+            </w:r>
+          </w:p>
+          <w:p>
+            <w:r>
+              <w:t>‘All’ should be available as an option and default value populated</w:t>
             </w:r>
           </w:p>
           <w:p>
@@ -3427,6 +3486,12 @@
                 <w:bCs/>
               </w:rPr>
             </w:pPr>
+            <w:r>
+              <w:rPr>
+                <w:bCs/>
+              </w:rPr>
+              <w:t>Y</w:t>
+            </w:r>
           </w:p>
         </w:tc>
       </w:tr>
@@ -3528,10 +3593,7 @@
               </w:rPr>
             </w:pPr>
             <w:r>
-              <w:t>Selection criteria:</w:t>
-            </w:r>
-            <w:r>
-              <w:t xml:space="preserve"> Employees</w:t>
+              <w:t>Selection criteria: Employees</w:t>
             </w:r>
           </w:p>
         </w:tc>
@@ -3590,6 +3652,12 @@
                 <w:bCs/>
               </w:rPr>
             </w:pPr>
+            <w:r>
+              <w:rPr>
+                <w:bCs/>
+              </w:rPr>
+              <w:t>Y</w:t>
+            </w:r>
           </w:p>
         </w:tc>
       </w:tr>
@@ -3686,10 +3754,7 @@
           </w:tcPr>
           <w:p>
             <w:r>
-              <w:t xml:space="preserve">Selection criteria: </w:t>
-            </w:r>
-            <w:r>
-              <w:t>Coaching Reason</w:t>
+              <w:t>Selection criteria: Coaching Reason</w:t>
             </w:r>
           </w:p>
         </w:tc>
@@ -3743,6 +3808,12 @@
                 <w:bCs/>
               </w:rPr>
             </w:pPr>
+            <w:r>
+              <w:rPr>
+                <w:bCs/>
+              </w:rPr>
+              <w:t>Y</w:t>
+            </w:r>
           </w:p>
         </w:tc>
       </w:tr>
@@ -3904,6 +3975,12 @@
                 <w:bCs/>
               </w:rPr>
             </w:pPr>
+            <w:r>
+              <w:rPr>
+                <w:bCs/>
+              </w:rPr>
+              <w:t>Y</w:t>
+            </w:r>
           </w:p>
         </w:tc>
       </w:tr>
@@ -4056,7 +4133,10 @@
               </w:rPr>
             </w:pPr>
             <w:r>
-              <w:t>CCO_eCoaching_Log_FS.docx</w:t>
+              <w:rPr>
+                <w:bCs/>
+              </w:rPr>
+              <w:t>Y</w:t>
             </w:r>
           </w:p>
         </w:tc>
@@ -4132,6 +4212,62 @@
         <w:t xml:space="preserve">      </w:t>
       </w:r>
     </w:p>
+    <w:tbl>
+      <w:tblPr>
+        <w:tblStyle w:val="TableGrid"/>
+        <w:tblW w:w="0" w:type="auto"/>
+        <w:tblInd w:w="-612" w:type="dxa"/>
+        <w:tblLook w:val="04A0" w:firstRow="1" w:lastRow="0" w:firstColumn="1" w:lastColumn="0" w:noHBand="0" w:noVBand="1"/>
+      </w:tblPr>
+      <w:tblGrid>
+        <w:gridCol w:w="7560"/>
+        <w:gridCol w:w="5490"/>
+      </w:tblGrid>
+      <w:tr>
+        <w:tc>
+          <w:tcPr>
+            <w:tcW w:w="7560" w:type="dxa"/>
+          </w:tcPr>
+          <w:p>
+            <w:r>
+              <w:t>Last Tested Date</w:t>
+            </w:r>
+          </w:p>
+        </w:tc>
+        <w:tc>
+          <w:tcPr>
+            <w:tcW w:w="5490" w:type="dxa"/>
+          </w:tcPr>
+          <w:p>
+            <w:r>
+              <w:t>4/21/2021</w:t>
+            </w:r>
+          </w:p>
+        </w:tc>
+      </w:tr>
+      <w:tr>
+        <w:tc>
+          <w:tcPr>
+            <w:tcW w:w="7560" w:type="dxa"/>
+          </w:tcPr>
+          <w:p>
+            <w:r>
+              <w:t>Last Tested By</w:t>
+            </w:r>
+          </w:p>
+        </w:tc>
+        <w:tc>
+          <w:tcPr>
+            <w:tcW w:w="5490" w:type="dxa"/>
+          </w:tcPr>
+          <w:p>
+            <w:r>
+              <w:t>Susmitha Palacherla</w:t>
+            </w:r>
+          </w:p>
+        </w:tc>
+      </w:tr>
+    </w:tbl>
     <w:p/>
     <w:p/>
     <w:p>
@@ -4146,7 +4282,7 @@
           <w:i w:val="0"/>
         </w:rPr>
       </w:pPr>
-      <w:bookmarkStart w:id="25" w:name="_Toc5289451"/>
+      <w:bookmarkStart w:id="16" w:name="_Toc82336636"/>
       <w:r>
         <w:rPr>
           <w:rStyle w:val="Emphasis"/>
@@ -4168,7 +4304,7 @@
         </w:rPr>
         <w:t xml:space="preserve"> Warning Summary Report</w:t>
       </w:r>
-      <w:bookmarkEnd w:id="25"/>
+      <w:bookmarkEnd w:id="16"/>
     </w:p>
     <w:p/>
     <w:tbl>
@@ -4300,6 +4436,7 @@
           </w:tcPr>
           <w:p>
             <w:r>
+              <w:lastRenderedPageBreak/>
               <w:t>Change Description</w:t>
             </w:r>
           </w:p>
@@ -4316,22 +4453,7 @@
               </w:rPr>
             </w:pPr>
             <w:r>
-              <w:rPr>
-                <w:bCs/>
-              </w:rPr>
-              <w:t xml:space="preserve">Migration of database servers to </w:t>
-            </w:r>
-            <w:r>
-              <w:rPr>
-                <w:bCs/>
-              </w:rPr>
-              <w:t xml:space="preserve">AD </w:t>
-            </w:r>
-            <w:r>
-              <w:rPr>
-                <w:bCs/>
-              </w:rPr>
-              <w:t>domain</w:t>
+              <w:t>TFS 20677 -  AD island to AD AWS environment changes</w:t>
             </w:r>
           </w:p>
         </w:tc>
@@ -4346,7 +4468,6 @@
           </w:tcPr>
           <w:p>
             <w:r>
-              <w:lastRenderedPageBreak/>
               <w:t>Test Environment</w:t>
             </w:r>
           </w:p>
@@ -4370,10 +4491,7 @@
               <w:t xml:space="preserve"> </w:t>
             </w:r>
             <w:r>
-              <w:t xml:space="preserve"> </w:t>
-            </w:r>
-            <w:r>
-              <w:t>UVAADADSQL50CCO</w:t>
+              <w:t xml:space="preserve"> UVAADADSQL50CCO</w:t>
             </w:r>
             <w:r>
               <w:t>;Initial Catalog=eCoachingDev</w:t>
@@ -4386,77 +4504,56 @@
             </w:r>
           </w:p>
           <w:p>
-            <w:proofErr w:type="spellStart"/>
             <w:r>
               <w:t>TargetDatasetFolder</w:t>
             </w:r>
-            <w:proofErr w:type="spellEnd"/>
             <w:r>
               <w:tab/>
               <w:t>/eCoaching/Datasets</w:t>
             </w:r>
           </w:p>
           <w:p>
-            <w:proofErr w:type="spellStart"/>
             <w:r>
               <w:t>TargetDataSourceFolder</w:t>
             </w:r>
-            <w:proofErr w:type="spellEnd"/>
             <w:r>
               <w:tab/>
-              <w:t>/eCoaching/</w:t>
-            </w:r>
-            <w:proofErr w:type="spellStart"/>
-            <w:r>
-              <w:t>DataSources</w:t>
-            </w:r>
-            <w:proofErr w:type="spellEnd"/>
-          </w:p>
-          <w:p>
-            <w:proofErr w:type="spellStart"/>
+              <w:t>/eCoaching/DataSources</w:t>
+            </w:r>
+          </w:p>
+          <w:p>
             <w:r>
               <w:t>TargetReportFolder</w:t>
             </w:r>
-            <w:proofErr w:type="spellEnd"/>
             <w:r>
               <w:tab/>
               <w:t>/eCoaching/Reports</w:t>
             </w:r>
           </w:p>
           <w:p>
-            <w:proofErr w:type="spellStart"/>
             <w:r>
               <w:t>TargetReportPartFolder</w:t>
             </w:r>
-            <w:proofErr w:type="spellEnd"/>
             <w:r>
               <w:tab/>
               <w:t>Report Parts</w:t>
             </w:r>
           </w:p>
           <w:p>
-            <w:proofErr w:type="spellStart"/>
             <w:r>
               <w:t>TargetServerURL</w:t>
             </w:r>
-            <w:proofErr w:type="spellEnd"/>
             <w:r>
               <w:tab/>
-            </w:r>
-            <w:r>
               <w:t>https://UVAADADSQL50CCO.ad.local/ReportServer</w:t>
             </w:r>
           </w:p>
           <w:p>
-            <w:proofErr w:type="spellStart"/>
             <w:r>
               <w:t>TargetServerVersion</w:t>
             </w:r>
-            <w:proofErr w:type="spellEnd"/>
             <w:r>
               <w:tab/>
-            </w:r>
-            <w:r>
               <w:t>SQL Server 2019</w:t>
             </w:r>
           </w:p>
@@ -4510,14 +4607,12 @@
                 <w:bCs/>
               </w:rPr>
             </w:pPr>
-            <w:proofErr w:type="spellStart"/>
             <w:r>
               <w:rPr>
                 <w:bCs/>
               </w:rPr>
               <w:t>eCoachingReport.rptproj</w:t>
             </w:r>
-            <w:proofErr w:type="spellEnd"/>
           </w:p>
         </w:tc>
       </w:tr>
@@ -4708,7 +4803,7 @@
           </w:tcPr>
           <w:p>
             <w:r>
-              <w:t xml:space="preserve">EXPECTED RESULTS </w:t>
+              <w:t>TESTED</w:t>
             </w:r>
           </w:p>
         </w:tc>
@@ -4747,15 +4842,7 @@
           </w:tcPr>
           <w:p>
             <w:r>
-              <w:t xml:space="preserve">Launch Report </w:t>
-            </w:r>
-            <w:proofErr w:type="spellStart"/>
-            <w:r>
-              <w:t>url</w:t>
-            </w:r>
-            <w:proofErr w:type="spellEnd"/>
-            <w:r>
-              <w:t xml:space="preserve"> </w:t>
+              <w:t xml:space="preserve">Launch Report url </w:t>
             </w:r>
           </w:p>
           <w:p>
@@ -4817,6 +4904,12 @@
                 <w:bCs/>
               </w:rPr>
             </w:pPr>
+            <w:r>
+              <w:rPr>
+                <w:bCs/>
+              </w:rPr>
+              <w:t>Y</w:t>
+            </w:r>
           </w:p>
         </w:tc>
       </w:tr>
@@ -4916,13 +5009,8 @@
           </w:p>
           <w:p>
             <w:r>
-              <w:t>Should be valid *.</w:t>
-            </w:r>
-            <w:proofErr w:type="spellStart"/>
-            <w:r>
-              <w:t>AD.local.cert</w:t>
-            </w:r>
-            <w:proofErr w:type="spellEnd"/>
+              <w:t>Should be valid *.AD.local.cert</w:t>
+            </w:r>
           </w:p>
           <w:p/>
         </w:tc>
@@ -4936,6 +5024,12 @@
                 <w:bCs/>
               </w:rPr>
             </w:pPr>
+            <w:r>
+              <w:rPr>
+                <w:bCs/>
+              </w:rPr>
+              <w:t>P</w:t>
+            </w:r>
           </w:p>
         </w:tc>
         <w:tc>
@@ -4952,7 +5046,7 @@
               <w:rPr>
                 <w:bCs/>
               </w:rPr>
-              <w:t>Not executed</w:t>
+              <w:t>Y</w:t>
             </w:r>
           </w:p>
         </w:tc>
@@ -5057,15 +5151,7 @@
           </w:tcPr>
           <w:p>
             <w:r>
-              <w:t xml:space="preserve">Deployed reports and data sets should be accessible from </w:t>
-            </w:r>
-            <w:proofErr w:type="spellStart"/>
-            <w:r>
-              <w:t>url</w:t>
-            </w:r>
-            <w:proofErr w:type="spellEnd"/>
-            <w:r>
-              <w:t xml:space="preserve"> under respective directories</w:t>
+              <w:t>Deployed reports and data sets should be accessible from url under respective directories</w:t>
             </w:r>
           </w:p>
         </w:tc>
@@ -5103,6 +5189,12 @@
                 <w:bCs/>
               </w:rPr>
             </w:pPr>
+            <w:r>
+              <w:rPr>
+                <w:bCs/>
+              </w:rPr>
+              <w:t>Y</w:t>
+            </w:r>
           </w:p>
         </w:tc>
       </w:tr>
@@ -5209,10 +5301,7 @@
               <w:t xml:space="preserve"> </w:t>
             </w:r>
             <w:r>
-              <w:t xml:space="preserve"> </w:t>
-            </w:r>
-            <w:r>
-              <w:t>UVAADADSQL50CCO</w:t>
+              <w:t xml:space="preserve"> UVAADADSQL50CCO</w:t>
             </w:r>
             <w:r>
               <w:t>;Initial Catalog=eCoachingDev</w:t>
@@ -5236,6 +5325,12 @@
                 <w:bCs/>
               </w:rPr>
             </w:pPr>
+            <w:r>
+              <w:rPr>
+                <w:bCs/>
+              </w:rPr>
+              <w:t>P</w:t>
+            </w:r>
           </w:p>
         </w:tc>
         <w:tc>
@@ -5252,7 +5347,7 @@
               <w:rPr>
                 <w:bCs/>
               </w:rPr>
-              <w:t>Not executed</w:t>
+              <w:t>Y</w:t>
             </w:r>
           </w:p>
         </w:tc>
@@ -5320,6 +5415,12 @@
                 <w:bCs/>
               </w:rPr>
             </w:pPr>
+            <w:r>
+              <w:rPr>
+                <w:bCs/>
+              </w:rPr>
+              <w:t>P</w:t>
+            </w:r>
           </w:p>
         </w:tc>
         <w:tc>
@@ -5336,7 +5437,7 @@
               <w:rPr>
                 <w:bCs/>
               </w:rPr>
-              <w:t>Not executed</w:t>
+              <w:t>Y</w:t>
             </w:r>
           </w:p>
         </w:tc>
@@ -5510,6 +5611,12 @@
                 <w:bCs/>
               </w:rPr>
             </w:pPr>
+            <w:r>
+              <w:rPr>
+                <w:bCs/>
+              </w:rPr>
+              <w:t>P</w:t>
+            </w:r>
           </w:p>
         </w:tc>
         <w:tc>
@@ -5526,7 +5633,7 @@
               <w:rPr>
                 <w:bCs/>
               </w:rPr>
-              <w:t>Not executed</w:t>
+              <w:t>Y</w:t>
             </w:r>
           </w:p>
         </w:tc>
@@ -5673,6 +5780,12 @@
                 <w:bCs/>
               </w:rPr>
             </w:pPr>
+            <w:r>
+              <w:rPr>
+                <w:bCs/>
+              </w:rPr>
+              <w:t>P</w:t>
+            </w:r>
           </w:p>
         </w:tc>
         <w:tc>
@@ -5689,7 +5802,7 @@
               <w:rPr>
                 <w:bCs/>
               </w:rPr>
-              <w:t>Not executed</w:t>
+              <w:t>Y</w:t>
             </w:r>
           </w:p>
         </w:tc>
@@ -5823,6 +5936,12 @@
                 <w:bCs/>
               </w:rPr>
             </w:pPr>
+            <w:r>
+              <w:rPr>
+                <w:bCs/>
+              </w:rPr>
+              <w:t>P</w:t>
+            </w:r>
           </w:p>
         </w:tc>
         <w:tc>
@@ -5839,7 +5958,7 @@
               <w:rPr>
                 <w:bCs/>
               </w:rPr>
-              <w:t>Not executed</w:t>
+              <w:t>Y</w:t>
             </w:r>
           </w:p>
         </w:tc>
@@ -5978,6 +6097,12 @@
                 <w:bCs/>
               </w:rPr>
             </w:pPr>
+            <w:r>
+              <w:rPr>
+                <w:bCs/>
+              </w:rPr>
+              <w:t>P</w:t>
+            </w:r>
           </w:p>
         </w:tc>
         <w:tc>
@@ -5994,7 +6119,7 @@
               <w:rPr>
                 <w:bCs/>
               </w:rPr>
-              <w:t>Not executed</w:t>
+              <w:t>Y</w:t>
             </w:r>
           </w:p>
         </w:tc>
@@ -6138,6 +6263,12 @@
                 <w:bCs/>
               </w:rPr>
             </w:pPr>
+            <w:r>
+              <w:rPr>
+                <w:bCs/>
+              </w:rPr>
+              <w:t>P</w:t>
+            </w:r>
           </w:p>
         </w:tc>
         <w:tc>
@@ -6154,7 +6285,7 @@
               <w:rPr>
                 <w:bCs/>
               </w:rPr>
-              <w:t>Not executed</w:t>
+              <w:t>Y</w:t>
             </w:r>
           </w:p>
         </w:tc>
@@ -6289,6 +6420,12 @@
                 <w:bCs/>
               </w:rPr>
             </w:pPr>
+            <w:r>
+              <w:rPr>
+                <w:bCs/>
+              </w:rPr>
+              <w:t>P</w:t>
+            </w:r>
           </w:p>
         </w:tc>
         <w:tc>
@@ -6305,7 +6442,7 @@
               <w:rPr>
                 <w:bCs/>
               </w:rPr>
-              <w:t>Not executed</w:t>
+              <w:t>Y</w:t>
             </w:r>
           </w:p>
         </w:tc>
@@ -6450,6 +6587,12 @@
                 <w:bCs/>
               </w:rPr>
             </w:pPr>
+            <w:r>
+              <w:rPr>
+                <w:bCs/>
+              </w:rPr>
+              <w:t>P</w:t>
+            </w:r>
           </w:p>
         </w:tc>
         <w:tc>
@@ -6466,7 +6609,7 @@
               <w:rPr>
                 <w:bCs/>
               </w:rPr>
-              <w:t>Not executed</w:t>
+              <w:t>Y</w:t>
             </w:r>
           </w:p>
         </w:tc>
@@ -6616,6 +6759,12 @@
                 <w:bCs/>
               </w:rPr>
             </w:pPr>
+            <w:r>
+              <w:rPr>
+                <w:bCs/>
+              </w:rPr>
+              <w:t>P</w:t>
+            </w:r>
           </w:p>
         </w:tc>
         <w:tc>
@@ -6632,7 +6781,7 @@
               <w:rPr>
                 <w:bCs/>
               </w:rPr>
-              <w:t>Not executed</w:t>
+              <w:t>Y</w:t>
             </w:r>
           </w:p>
         </w:tc>
@@ -6792,7 +6941,10 @@
               </w:rPr>
             </w:pPr>
             <w:r>
-              <w:t>CCO_eCoaching_Log_FS.docx</w:t>
+              <w:rPr>
+                <w:bCs/>
+              </w:rPr>
+              <w:t>Y</w:t>
             </w:r>
           </w:p>
         </w:tc>
@@ -6804,7 +6956,62 @@
       </w:r>
     </w:p>
     <w:p/>
-    <w:p/>
+    <w:tbl>
+      <w:tblPr>
+        <w:tblStyle w:val="TableGrid"/>
+        <w:tblW w:w="0" w:type="auto"/>
+        <w:tblInd w:w="-612" w:type="dxa"/>
+        <w:tblLook w:val="04A0" w:firstRow="1" w:lastRow="0" w:firstColumn="1" w:lastColumn="0" w:noHBand="0" w:noVBand="1"/>
+      </w:tblPr>
+      <w:tblGrid>
+        <w:gridCol w:w="7560"/>
+        <w:gridCol w:w="5490"/>
+      </w:tblGrid>
+      <w:tr>
+        <w:tc>
+          <w:tcPr>
+            <w:tcW w:w="7560" w:type="dxa"/>
+          </w:tcPr>
+          <w:p>
+            <w:r>
+              <w:t>Last Tested Date</w:t>
+            </w:r>
+          </w:p>
+        </w:tc>
+        <w:tc>
+          <w:tcPr>
+            <w:tcW w:w="5490" w:type="dxa"/>
+          </w:tcPr>
+          <w:p>
+            <w:r>
+              <w:t>4/21/2021</w:t>
+            </w:r>
+          </w:p>
+        </w:tc>
+      </w:tr>
+      <w:tr>
+        <w:tc>
+          <w:tcPr>
+            <w:tcW w:w="7560" w:type="dxa"/>
+          </w:tcPr>
+          <w:p>
+            <w:r>
+              <w:t>Last Tested By</w:t>
+            </w:r>
+          </w:p>
+        </w:tc>
+        <w:tc>
+          <w:tcPr>
+            <w:tcW w:w="5490" w:type="dxa"/>
+          </w:tcPr>
+          <w:p>
+            <w:r>
+              <w:t>Susmitha Palacherla</w:t>
+            </w:r>
+          </w:p>
+        </w:tc>
+      </w:tr>
+    </w:tbl>
     <w:p/>
     <w:p>
       <w:pPr>
@@ -6818,7 +7025,7 @@
           <w:i w:val="0"/>
         </w:rPr>
       </w:pPr>
-      <w:bookmarkStart w:id="26" w:name="_Toc5289452"/>
+      <w:bookmarkStart w:id="17" w:name="_Toc82336637"/>
       <w:r>
         <w:rPr>
           <w:rStyle w:val="Emphasis"/>
@@ -6840,7 +7047,7 @@
         </w:rPr>
         <w:t xml:space="preserve"> Hierarchy Summary Report</w:t>
       </w:r>
-      <w:bookmarkEnd w:id="26"/>
+      <w:bookmarkEnd w:id="17"/>
     </w:p>
     <w:p/>
     <w:tbl>
@@ -6988,22 +7195,7 @@
               </w:rPr>
             </w:pPr>
             <w:r>
-              <w:rPr>
-                <w:bCs/>
-              </w:rPr>
-              <w:t xml:space="preserve">Migration of database servers to </w:t>
-            </w:r>
-            <w:r>
-              <w:rPr>
-                <w:bCs/>
-              </w:rPr>
-              <w:t xml:space="preserve">AD </w:t>
-            </w:r>
-            <w:r>
-              <w:rPr>
-                <w:bCs/>
-              </w:rPr>
-              <w:t>domain</w:t>
+              <w:t>TFS 20677 -  AD island to AD AWS environment changes</w:t>
             </w:r>
           </w:p>
         </w:tc>
@@ -7042,10 +7234,7 @@
               <w:t xml:space="preserve"> </w:t>
             </w:r>
             <w:r>
-              <w:t xml:space="preserve"> </w:t>
-            </w:r>
-            <w:r>
-              <w:t>UVAADADSQL50CCO</w:t>
+              <w:t xml:space="preserve"> UVAADADSQL50CCO</w:t>
             </w:r>
             <w:r>
               <w:t>;Initial Catalog=eCoachingDev</w:t>
@@ -7058,77 +7247,56 @@
             </w:r>
           </w:p>
           <w:p>
-            <w:proofErr w:type="spellStart"/>
             <w:r>
               <w:t>TargetDatasetFolder</w:t>
             </w:r>
-            <w:proofErr w:type="spellEnd"/>
             <w:r>
               <w:tab/>
               <w:t>/eCoaching/Datasets</w:t>
             </w:r>
           </w:p>
           <w:p>
-            <w:proofErr w:type="spellStart"/>
             <w:r>
               <w:t>TargetDataSourceFolder</w:t>
             </w:r>
-            <w:proofErr w:type="spellEnd"/>
             <w:r>
               <w:tab/>
-              <w:t>/eCoaching/</w:t>
-            </w:r>
-            <w:proofErr w:type="spellStart"/>
-            <w:r>
-              <w:t>DataSources</w:t>
-            </w:r>
-            <w:proofErr w:type="spellEnd"/>
-          </w:p>
-          <w:p>
-            <w:proofErr w:type="spellStart"/>
+              <w:t>/eCoaching/DataSources</w:t>
+            </w:r>
+          </w:p>
+          <w:p>
             <w:r>
               <w:t>TargetReportFolder</w:t>
             </w:r>
-            <w:proofErr w:type="spellEnd"/>
             <w:r>
               <w:tab/>
               <w:t>/eCoaching/Reports</w:t>
             </w:r>
           </w:p>
           <w:p>
-            <w:proofErr w:type="spellStart"/>
             <w:r>
               <w:t>TargetReportPartFolder</w:t>
             </w:r>
-            <w:proofErr w:type="spellEnd"/>
             <w:r>
               <w:tab/>
               <w:t>Report Parts</w:t>
             </w:r>
           </w:p>
           <w:p>
-            <w:proofErr w:type="spellStart"/>
             <w:r>
               <w:t>TargetServerURL</w:t>
             </w:r>
-            <w:proofErr w:type="spellEnd"/>
             <w:r>
               <w:tab/>
-            </w:r>
-            <w:r>
               <w:t>https://UVAADADSQL50CCO.ad.local/ReportServer</w:t>
             </w:r>
           </w:p>
           <w:p>
-            <w:proofErr w:type="spellStart"/>
             <w:r>
               <w:t>TargetServerVersion</w:t>
             </w:r>
-            <w:proofErr w:type="spellEnd"/>
             <w:r>
               <w:tab/>
-            </w:r>
-            <w:r>
               <w:t>SQL Server 2019</w:t>
             </w:r>
           </w:p>
@@ -7182,14 +7350,12 @@
                 <w:bCs/>
               </w:rPr>
             </w:pPr>
-            <w:proofErr w:type="spellStart"/>
             <w:r>
               <w:rPr>
                 <w:bCs/>
               </w:rPr>
               <w:t>eCoachingReport.rptproj</w:t>
             </w:r>
-            <w:proofErr w:type="spellEnd"/>
           </w:p>
         </w:tc>
       </w:tr>
@@ -7380,7 +7546,10 @@
           </w:tcPr>
           <w:p>
             <w:r>
-              <w:t xml:space="preserve">EXPECTED RESULTS </w:t>
+              <w:t>TESTED</w:t>
+            </w:r>
+            <w:r>
+              <w:t xml:space="preserve"> </w:t>
             </w:r>
           </w:p>
         </w:tc>
@@ -7419,15 +7588,7 @@
           </w:tcPr>
           <w:p>
             <w:r>
-              <w:t xml:space="preserve">Launch Report </w:t>
-            </w:r>
-            <w:proofErr w:type="spellStart"/>
-            <w:r>
-              <w:t>url</w:t>
-            </w:r>
-            <w:proofErr w:type="spellEnd"/>
-            <w:r>
-              <w:t xml:space="preserve"> </w:t>
+              <w:t xml:space="preserve">Launch Report url </w:t>
             </w:r>
           </w:p>
           <w:p>
@@ -7489,6 +7650,12 @@
                 <w:bCs/>
               </w:rPr>
             </w:pPr>
+            <w:r>
+              <w:rPr>
+                <w:bCs/>
+              </w:rPr>
+              <w:t>Y</w:t>
+            </w:r>
           </w:p>
         </w:tc>
       </w:tr>
@@ -7588,13 +7755,8 @@
           </w:p>
           <w:p>
             <w:r>
-              <w:t>Should be valid *.</w:t>
-            </w:r>
-            <w:proofErr w:type="spellStart"/>
-            <w:r>
-              <w:t>AD.local.cert</w:t>
-            </w:r>
-            <w:proofErr w:type="spellEnd"/>
+              <w:t>Should be valid *.AD.local.cert</w:t>
+            </w:r>
           </w:p>
           <w:p/>
         </w:tc>
@@ -7626,6 +7788,12 @@
                 <w:bCs/>
               </w:rPr>
             </w:pPr>
+            <w:r>
+              <w:rPr>
+                <w:bCs/>
+              </w:rPr>
+              <w:t>Y</w:t>
+            </w:r>
           </w:p>
         </w:tc>
       </w:tr>
@@ -7729,15 +7897,7 @@
           </w:tcPr>
           <w:p>
             <w:r>
-              <w:t xml:space="preserve">Deployed reports and data sets should be accessible from </w:t>
-            </w:r>
-            <w:proofErr w:type="spellStart"/>
-            <w:r>
-              <w:t>url</w:t>
-            </w:r>
-            <w:proofErr w:type="spellEnd"/>
-            <w:r>
-              <w:t xml:space="preserve"> under respective directories</w:t>
+              <w:t>Deployed reports and data sets should be accessible from url under respective directories</w:t>
             </w:r>
           </w:p>
         </w:tc>
@@ -7775,6 +7935,12 @@
                 <w:bCs/>
               </w:rPr>
             </w:pPr>
+            <w:r>
+              <w:rPr>
+                <w:bCs/>
+              </w:rPr>
+              <w:t>Y</w:t>
+            </w:r>
           </w:p>
         </w:tc>
       </w:tr>
@@ -7881,10 +8047,7 @@
               <w:t xml:space="preserve"> </w:t>
             </w:r>
             <w:r>
-              <w:t xml:space="preserve"> </w:t>
-            </w:r>
-            <w:r>
-              <w:t>UVAADADSQL50CCO</w:t>
+              <w:t xml:space="preserve"> UVAADADSQL50CCO</w:t>
             </w:r>
             <w:r>
               <w:t>;Initial Catalog=eCoachingDev</w:t>
@@ -7926,6 +8089,12 @@
                 <w:i/>
               </w:rPr>
             </w:pPr>
+            <w:r>
+              <w:rPr>
+                <w:bCs/>
+              </w:rPr>
+              <w:t>Y</w:t>
+            </w:r>
           </w:p>
         </w:tc>
       </w:tr>
@@ -8040,6 +8209,12 @@
                 <w:bCs/>
               </w:rPr>
             </w:pPr>
+            <w:r>
+              <w:rPr>
+                <w:bCs/>
+              </w:rPr>
+              <w:t>Y</w:t>
+            </w:r>
           </w:p>
         </w:tc>
       </w:tr>
@@ -8231,6 +8406,12 @@
                 <w:bCs/>
               </w:rPr>
             </w:pPr>
+            <w:r>
+              <w:rPr>
+                <w:bCs/>
+              </w:rPr>
+              <w:t>Y</w:t>
+            </w:r>
           </w:p>
         </w:tc>
       </w:tr>
@@ -8389,7 +8570,10 @@
               </w:rPr>
             </w:pPr>
             <w:r>
-              <w:t>CCO_eCoaching_Log_FS.docx</w:t>
+              <w:rPr>
+                <w:bCs/>
+              </w:rPr>
+              <w:t>Y</w:t>
             </w:r>
           </w:p>
         </w:tc>
@@ -8402,7 +8586,62 @@
     </w:p>
     <w:p/>
     <w:p/>
-    <w:p/>
+    <w:tbl>
+      <w:tblPr>
+        <w:tblStyle w:val="TableGrid"/>
+        <w:tblW w:w="0" w:type="auto"/>
+        <w:tblInd w:w="-612" w:type="dxa"/>
+        <w:tblLook w:val="04A0" w:firstRow="1" w:lastRow="0" w:firstColumn="1" w:lastColumn="0" w:noHBand="0" w:noVBand="1"/>
+      </w:tblPr>
+      <w:tblGrid>
+        <w:gridCol w:w="7560"/>
+        <w:gridCol w:w="5490"/>
+      </w:tblGrid>
+      <w:tr>
+        <w:tc>
+          <w:tcPr>
+            <w:tcW w:w="7560" w:type="dxa"/>
+          </w:tcPr>
+          <w:p>
+            <w:r>
+              <w:t>Last Tested Date</w:t>
+            </w:r>
+          </w:p>
+        </w:tc>
+        <w:tc>
+          <w:tcPr>
+            <w:tcW w:w="5490" w:type="dxa"/>
+          </w:tcPr>
+          <w:p>
+            <w:r>
+              <w:t>4/21/2021</w:t>
+            </w:r>
+          </w:p>
+        </w:tc>
+      </w:tr>
+      <w:tr>
+        <w:tc>
+          <w:tcPr>
+            <w:tcW w:w="7560" w:type="dxa"/>
+          </w:tcPr>
+          <w:p>
+            <w:r>
+              <w:t>Last Tested By</w:t>
+            </w:r>
+          </w:p>
+        </w:tc>
+        <w:tc>
+          <w:tcPr>
+            <w:tcW w:w="5490" w:type="dxa"/>
+          </w:tcPr>
+          <w:p>
+            <w:r>
+              <w:t>Susmitha Palacherla</w:t>
+            </w:r>
+          </w:p>
+        </w:tc>
+      </w:tr>
+    </w:tbl>
     <w:p/>
     <w:p/>
     <w:p/>
@@ -8419,7 +8658,7 @@
           <w:i w:val="0"/>
         </w:rPr>
       </w:pPr>
-      <w:bookmarkStart w:id="27" w:name="_Toc5289453"/>
+      <w:bookmarkStart w:id="18" w:name="_Toc82336638"/>
       <w:r>
         <w:rPr>
           <w:rStyle w:val="Emphasis"/>
@@ -8441,7 +8680,7 @@
         </w:rPr>
         <w:t xml:space="preserve"> Admin Activity Summary Report</w:t>
       </w:r>
-      <w:bookmarkEnd w:id="27"/>
+      <w:bookmarkEnd w:id="18"/>
     </w:p>
     <w:p/>
     <w:tbl>
@@ -8589,22 +8828,7 @@
               </w:rPr>
             </w:pPr>
             <w:r>
-              <w:rPr>
-                <w:bCs/>
-              </w:rPr>
-              <w:t xml:space="preserve">Migration of database servers to </w:t>
-            </w:r>
-            <w:r>
-              <w:rPr>
-                <w:bCs/>
-              </w:rPr>
-              <w:t xml:space="preserve">AD </w:t>
-            </w:r>
-            <w:r>
-              <w:rPr>
-                <w:bCs/>
-              </w:rPr>
-              <w:t>domain</w:t>
+              <w:t>TFS 20677 -  AD island to AD AWS environment changes</w:t>
             </w:r>
           </w:p>
         </w:tc>
@@ -8642,10 +8866,7 @@
               <w:t xml:space="preserve"> </w:t>
             </w:r>
             <w:r>
-              <w:t xml:space="preserve"> </w:t>
-            </w:r>
-            <w:r>
-              <w:t>UVAADADSQL50CCO</w:t>
+              <w:t xml:space="preserve"> UVAADADSQL50CCO</w:t>
             </w:r>
             <w:r>
               <w:t>;Initial Catalog=eCoachingDev</w:t>
@@ -8658,77 +8879,56 @@
             </w:r>
           </w:p>
           <w:p>
-            <w:proofErr w:type="spellStart"/>
             <w:r>
               <w:t>TargetDatasetFolder</w:t>
             </w:r>
-            <w:proofErr w:type="spellEnd"/>
             <w:r>
               <w:tab/>
               <w:t>/eCoaching/Datasets</w:t>
             </w:r>
           </w:p>
           <w:p>
-            <w:proofErr w:type="spellStart"/>
             <w:r>
               <w:t>TargetDataSourceFolder</w:t>
             </w:r>
-            <w:proofErr w:type="spellEnd"/>
             <w:r>
               <w:tab/>
-              <w:t>/eCoaching/</w:t>
-            </w:r>
-            <w:proofErr w:type="spellStart"/>
-            <w:r>
-              <w:t>DataSources</w:t>
-            </w:r>
-            <w:proofErr w:type="spellEnd"/>
-          </w:p>
-          <w:p>
-            <w:proofErr w:type="spellStart"/>
+              <w:t>/eCoaching/DataSources</w:t>
+            </w:r>
+          </w:p>
+          <w:p>
             <w:r>
               <w:t>TargetReportFolder</w:t>
             </w:r>
-            <w:proofErr w:type="spellEnd"/>
             <w:r>
               <w:tab/>
               <w:t>/eCoaching/Reports</w:t>
             </w:r>
           </w:p>
           <w:p>
-            <w:proofErr w:type="spellStart"/>
             <w:r>
               <w:t>TargetReportPartFolder</w:t>
             </w:r>
-            <w:proofErr w:type="spellEnd"/>
             <w:r>
               <w:tab/>
               <w:t>Report Parts</w:t>
             </w:r>
           </w:p>
           <w:p>
-            <w:proofErr w:type="spellStart"/>
             <w:r>
               <w:t>TargetServerURL</w:t>
             </w:r>
-            <w:proofErr w:type="spellEnd"/>
             <w:r>
               <w:tab/>
-            </w:r>
-            <w:r>
               <w:t>https://UVAADADSQL50CCO.ad.local/ReportServer</w:t>
             </w:r>
           </w:p>
           <w:p>
-            <w:proofErr w:type="spellStart"/>
             <w:r>
               <w:t>TargetServerVersion</w:t>
             </w:r>
-            <w:proofErr w:type="spellEnd"/>
             <w:r>
               <w:tab/>
-            </w:r>
-            <w:r>
               <w:t>SQL Server 2019</w:t>
             </w:r>
           </w:p>
@@ -8783,14 +8983,12 @@
                 <w:bCs/>
               </w:rPr>
             </w:pPr>
-            <w:proofErr w:type="spellStart"/>
             <w:r>
               <w:rPr>
                 <w:bCs/>
               </w:rPr>
               <w:t>eCoachingReport.rptproj</w:t>
             </w:r>
-            <w:proofErr w:type="spellEnd"/>
           </w:p>
         </w:tc>
       </w:tr>
@@ -8981,7 +9179,10 @@
           </w:tcPr>
           <w:p>
             <w:r>
-              <w:t xml:space="preserve">EXPECTED RESULTS </w:t>
+              <w:t>TESTED</w:t>
+            </w:r>
+            <w:r>
+              <w:t xml:space="preserve"> </w:t>
             </w:r>
           </w:p>
         </w:tc>
@@ -9020,15 +9221,7 @@
           </w:tcPr>
           <w:p>
             <w:r>
-              <w:t xml:space="preserve">Launch Report </w:t>
-            </w:r>
-            <w:proofErr w:type="spellStart"/>
-            <w:r>
-              <w:t>url</w:t>
-            </w:r>
-            <w:proofErr w:type="spellEnd"/>
-            <w:r>
-              <w:t xml:space="preserve"> </w:t>
+              <w:t xml:space="preserve">Launch Report url </w:t>
             </w:r>
           </w:p>
           <w:p>
@@ -9090,6 +9283,12 @@
                 <w:bCs/>
               </w:rPr>
             </w:pPr>
+            <w:r>
+              <w:rPr>
+                <w:bCs/>
+              </w:rPr>
+              <w:t>Y</w:t>
+            </w:r>
           </w:p>
         </w:tc>
       </w:tr>
@@ -9189,13 +9388,8 @@
           </w:p>
           <w:p>
             <w:r>
-              <w:t>Should be valid *.</w:t>
-            </w:r>
-            <w:proofErr w:type="spellStart"/>
-            <w:r>
-              <w:t>AD.local.cert</w:t>
-            </w:r>
-            <w:proofErr w:type="spellEnd"/>
+              <w:t>Should be valid *.AD.local.cert</w:t>
+            </w:r>
           </w:p>
           <w:p/>
         </w:tc>
@@ -9227,6 +9421,12 @@
                 <w:bCs/>
               </w:rPr>
             </w:pPr>
+            <w:r>
+              <w:rPr>
+                <w:bCs/>
+              </w:rPr>
+              <w:t>Y</w:t>
+            </w:r>
           </w:p>
         </w:tc>
       </w:tr>
@@ -9330,15 +9530,7 @@
           </w:tcPr>
           <w:p>
             <w:r>
-              <w:t xml:space="preserve">Deployed reports and data sets should be accessible from </w:t>
-            </w:r>
-            <w:proofErr w:type="spellStart"/>
-            <w:r>
-              <w:t>url</w:t>
-            </w:r>
-            <w:proofErr w:type="spellEnd"/>
-            <w:r>
-              <w:t xml:space="preserve"> under respective directories</w:t>
+              <w:t>Deployed reports and data sets should be accessible from url under respective directories</w:t>
             </w:r>
           </w:p>
         </w:tc>
@@ -9376,6 +9568,12 @@
                 <w:bCs/>
               </w:rPr>
             </w:pPr>
+            <w:r>
+              <w:rPr>
+                <w:bCs/>
+              </w:rPr>
+              <w:t>Y</w:t>
+            </w:r>
           </w:p>
         </w:tc>
       </w:tr>
@@ -9482,10 +9680,7 @@
               <w:t xml:space="preserve"> </w:t>
             </w:r>
             <w:r>
-              <w:t xml:space="preserve"> </w:t>
-            </w:r>
-            <w:r>
-              <w:t>UVAADADSQL50CCO</w:t>
+              <w:t xml:space="preserve"> UVAADADSQL50CCO</w:t>
             </w:r>
             <w:r>
               <w:t>;Initial Catalog=eCoachingDev</w:t>
@@ -9509,6 +9704,12 @@
                 <w:bCs/>
               </w:rPr>
             </w:pPr>
+            <w:r>
+              <w:rPr>
+                <w:bCs/>
+              </w:rPr>
+              <w:t>P</w:t>
+            </w:r>
           </w:p>
         </w:tc>
         <w:tc>
@@ -9521,6 +9722,12 @@
                 <w:i/>
               </w:rPr>
             </w:pPr>
+            <w:r>
+              <w:rPr>
+                <w:bCs/>
+              </w:rPr>
+              <w:t>Y</w:t>
+            </w:r>
           </w:p>
         </w:tc>
       </w:tr>
@@ -9622,6 +9829,12 @@
                 <w:bCs/>
               </w:rPr>
             </w:pPr>
+            <w:r>
+              <w:rPr>
+                <w:bCs/>
+              </w:rPr>
+              <w:t>Y</w:t>
+            </w:r>
           </w:p>
         </w:tc>
       </w:tr>
@@ -9832,6 +10045,12 @@
                 <w:bCs/>
               </w:rPr>
             </w:pPr>
+            <w:r>
+              <w:rPr>
+                <w:bCs/>
+              </w:rPr>
+              <w:t>Y</w:t>
+            </w:r>
           </w:p>
         </w:tc>
       </w:tr>
@@ -9934,6 +10153,9 @@
               </w:rPr>
             </w:pPr>
             <w:r>
+              <w:rPr>
+                <w:bCs/>
+              </w:rPr>
               <w:t>P</w:t>
             </w:r>
           </w:p>
@@ -9948,6 +10170,12 @@
                 <w:bCs/>
               </w:rPr>
             </w:pPr>
+            <w:r>
+              <w:rPr>
+                <w:bCs/>
+              </w:rPr>
+              <w:t>Y</w:t>
+            </w:r>
           </w:p>
         </w:tc>
       </w:tr>
@@ -10094,6 +10322,9 @@
               </w:rPr>
             </w:pPr>
             <w:r>
+              <w:rPr>
+                <w:bCs/>
+              </w:rPr>
               <w:t>P</w:t>
             </w:r>
           </w:p>
@@ -10108,6 +10339,12 @@
                 <w:bCs/>
               </w:rPr>
             </w:pPr>
+            <w:r>
+              <w:rPr>
+                <w:bCs/>
+              </w:rPr>
+              <w:t>Y</w:t>
+            </w:r>
           </w:p>
         </w:tc>
       </w:tr>
@@ -10243,13 +10480,7 @@
               <w:rPr>
                 <w:bCs/>
               </w:rPr>
-              <w:t>All shou</w:t>
-            </w:r>
-            <w:r>
-              <w:rPr>
-                <w:bCs/>
-              </w:rPr>
-              <w:t>ld be an option in the drop down</w:t>
+              <w:t>All should be an option in the drop down</w:t>
             </w:r>
           </w:p>
           <w:p>
@@ -10294,6 +10525,12 @@
                 <w:bCs/>
               </w:rPr>
             </w:pPr>
+            <w:r>
+              <w:rPr>
+                <w:bCs/>
+              </w:rPr>
+              <w:t>Y</w:t>
+            </w:r>
           </w:p>
         </w:tc>
       </w:tr>
@@ -10452,14 +10689,72 @@
               </w:rPr>
             </w:pPr>
             <w:r>
-              <w:t>CCO_eCoaching_Log_FS.docx</w:t>
+              <w:rPr>
+                <w:bCs/>
+              </w:rPr>
+              <w:t>Y</w:t>
             </w:r>
           </w:p>
         </w:tc>
       </w:tr>
     </w:tbl>
     <w:p/>
-    <w:p/>
+    <w:tbl>
+      <w:tblPr>
+        <w:tblStyle w:val="TableGrid"/>
+        <w:tblW w:w="0" w:type="auto"/>
+        <w:tblInd w:w="-612" w:type="dxa"/>
+        <w:tblLook w:val="04A0" w:firstRow="1" w:lastRow="0" w:firstColumn="1" w:lastColumn="0" w:noHBand="0" w:noVBand="1"/>
+      </w:tblPr>
+      <w:tblGrid>
+        <w:gridCol w:w="7560"/>
+        <w:gridCol w:w="5490"/>
+      </w:tblGrid>
+      <w:tr>
+        <w:tc>
+          <w:tcPr>
+            <w:tcW w:w="7560" w:type="dxa"/>
+          </w:tcPr>
+          <w:p>
+            <w:r>
+              <w:t>Last Tested Date</w:t>
+            </w:r>
+          </w:p>
+        </w:tc>
+        <w:tc>
+          <w:tcPr>
+            <w:tcW w:w="5490" w:type="dxa"/>
+          </w:tcPr>
+          <w:p>
+            <w:r>
+              <w:t>4/21/2021</w:t>
+            </w:r>
+          </w:p>
+        </w:tc>
+      </w:tr>
+      <w:tr>
+        <w:tc>
+          <w:tcPr>
+            <w:tcW w:w="7560" w:type="dxa"/>
+          </w:tcPr>
+          <w:p>
+            <w:r>
+              <w:t>Last Tested By</w:t>
+            </w:r>
+          </w:p>
+        </w:tc>
+        <w:tc>
+          <w:tcPr>
+            <w:tcW w:w="5490" w:type="dxa"/>
+          </w:tcPr>
+          <w:p>
+            <w:r>
+              <w:t>Susmitha Palacherla</w:t>
+            </w:r>
+          </w:p>
+        </w:tc>
+      </w:tr>
+    </w:tbl>
     <w:p>
       <w:r>
         <w:t xml:space="preserve">      </w:t>
@@ -10482,7 +10777,7 @@
           <w:i w:val="0"/>
         </w:rPr>
       </w:pPr>
-      <w:bookmarkStart w:id="28" w:name="_Toc5289454"/>
+      <w:bookmarkStart w:id="19" w:name="_Toc82336639"/>
       <w:r>
         <w:rPr>
           <w:rStyle w:val="Emphasis"/>
@@ -10497,7 +10792,7 @@
         </w:rPr>
         <w:t xml:space="preserve"> Coaching Summary QN Report</w:t>
       </w:r>
-      <w:bookmarkEnd w:id="28"/>
+      <w:bookmarkEnd w:id="19"/>
     </w:p>
     <w:p/>
     <w:tbl>
@@ -10519,8 +10814,8 @@
         <w:gridCol w:w="1620"/>
         <w:gridCol w:w="1890"/>
         <w:gridCol w:w="4860"/>
-        <w:gridCol w:w="1170"/>
-        <w:gridCol w:w="3510"/>
+        <w:gridCol w:w="1620"/>
+        <w:gridCol w:w="3060"/>
       </w:tblGrid>
       <w:tr>
         <w:trPr>
@@ -10616,6 +10911,18 @@
               </w:rPr>
               <w:t>Change Request</w:t>
             </w:r>
+            <w:r>
+              <w:rPr>
+                <w:bCs/>
+              </w:rPr>
+              <w:t xml:space="preserve"> - </w:t>
+            </w:r>
+            <w:r>
+              <w:rPr>
+                <w:bCs/>
+              </w:rPr>
+              <w:t>TFS 22187 - Quality Now Workflow Enhancements</w:t>
+            </w:r>
           </w:p>
         </w:tc>
       </w:tr>
@@ -10650,6 +10957,12 @@
               </w:rPr>
               <w:t>Quality Now Initiative</w:t>
             </w:r>
+            <w:r>
+              <w:rPr>
+                <w:bCs/>
+              </w:rPr>
+              <w:t xml:space="preserve"> Workflow Changes</w:t>
+            </w:r>
           </w:p>
         </w:tc>
       </w:tr>
@@ -10703,60 +11016,45 @@
             </w:r>
           </w:p>
           <w:p>
-            <w:proofErr w:type="spellStart"/>
             <w:r>
               <w:t>TargetDatasetFolder</w:t>
             </w:r>
-            <w:proofErr w:type="spellEnd"/>
             <w:r>
               <w:tab/>
               <w:t>/eCoaching/Datasets</w:t>
             </w:r>
           </w:p>
           <w:p>
-            <w:proofErr w:type="spellStart"/>
             <w:r>
               <w:t>TargetDataSourceFolder</w:t>
             </w:r>
-            <w:proofErr w:type="spellEnd"/>
             <w:r>
               <w:tab/>
-              <w:t>/eCoaching/</w:t>
-            </w:r>
-            <w:proofErr w:type="spellStart"/>
-            <w:r>
-              <w:t>DataSources</w:t>
-            </w:r>
-            <w:proofErr w:type="spellEnd"/>
-          </w:p>
-          <w:p>
-            <w:proofErr w:type="spellStart"/>
+              <w:t>/eCoaching/DataSources</w:t>
+            </w:r>
+          </w:p>
+          <w:p>
             <w:r>
               <w:t>TargetReportFolder</w:t>
             </w:r>
-            <w:proofErr w:type="spellEnd"/>
             <w:r>
               <w:tab/>
               <w:t>/eCoaching/Reports</w:t>
             </w:r>
           </w:p>
           <w:p>
-            <w:proofErr w:type="spellStart"/>
             <w:r>
               <w:t>TargetReportPartFolder</w:t>
             </w:r>
-            <w:proofErr w:type="spellEnd"/>
             <w:r>
               <w:tab/>
               <w:t>Report Parts</w:t>
             </w:r>
           </w:p>
           <w:p>
-            <w:proofErr w:type="spellStart"/>
             <w:r>
               <w:t>TargetServerURL</w:t>
             </w:r>
-            <w:proofErr w:type="spellEnd"/>
             <w:r>
               <w:tab/>
             </w:r>
@@ -10776,11 +11074,9 @@
             </w:hyperlink>
           </w:p>
           <w:p>
-            <w:proofErr w:type="spellStart"/>
             <w:r>
               <w:t>TargetServerVersion</w:t>
             </w:r>
-            <w:proofErr w:type="spellEnd"/>
             <w:r>
               <w:tab/>
             </w:r>
@@ -10838,29 +11134,25 @@
                 <w:bCs/>
               </w:rPr>
             </w:pPr>
-            <w:proofErr w:type="spellStart"/>
             <w:r>
               <w:rPr>
                 <w:bCs/>
               </w:rPr>
               <w:t>eCoachingReport.rptproj</w:t>
             </w:r>
-            <w:proofErr w:type="spellEnd"/>
-          </w:p>
-          <w:p>
-            <w:pPr>
-              <w:rPr>
-                <w:bCs/>
-              </w:rPr>
-            </w:pPr>
-            <w:proofErr w:type="spellStart"/>
+          </w:p>
+          <w:p>
+            <w:pPr>
+              <w:rPr>
+                <w:bCs/>
+              </w:rPr>
+            </w:pPr>
             <w:r>
               <w:rPr>
                 <w:bCs/>
               </w:rPr>
               <w:t>CoachingSummaryQN.rdl</w:t>
             </w:r>
-            <w:proofErr w:type="spellEnd"/>
           </w:p>
         </w:tc>
       </w:tr>
@@ -10939,7 +11231,7 @@
         </w:tc>
         <w:tc>
           <w:tcPr>
-            <w:tcW w:w="1170" w:type="dxa"/>
+            <w:tcW w:w="1620" w:type="dxa"/>
             <w:tcBorders>
               <w:bottom w:val="single" w:sz="6" w:space="0" w:color="auto"/>
             </w:tcBorders>
@@ -10954,7 +11246,7 @@
         </w:tc>
         <w:tc>
           <w:tcPr>
-            <w:tcW w:w="3510" w:type="dxa"/>
+            <w:tcW w:w="3060" w:type="dxa"/>
             <w:tcBorders>
               <w:bottom w:val="single" w:sz="6" w:space="0" w:color="auto"/>
             </w:tcBorders>
@@ -11027,7 +11319,7 @@
         </w:tc>
         <w:tc>
           <w:tcPr>
-            <w:tcW w:w="1170" w:type="dxa"/>
+            <w:tcW w:w="1620" w:type="dxa"/>
             <w:tcBorders>
               <w:top w:val="single" w:sz="6" w:space="0" w:color="auto"/>
               <w:bottom w:val="single" w:sz="6" w:space="0" w:color="auto"/>
@@ -11042,7 +11334,7 @@
         </w:tc>
         <w:tc>
           <w:tcPr>
-            <w:tcW w:w="3510" w:type="dxa"/>
+            <w:tcW w:w="3060" w:type="dxa"/>
             <w:tcBorders>
               <w:top w:val="single" w:sz="6" w:space="0" w:color="auto"/>
               <w:bottom w:val="single" w:sz="6" w:space="0" w:color="auto"/>
@@ -11051,7 +11343,10 @@
           </w:tcPr>
           <w:p>
             <w:r>
-              <w:t xml:space="preserve">EXPECTED RESULTS </w:t>
+              <w:t>TESTED</w:t>
+            </w:r>
+            <w:r>
+              <w:t xml:space="preserve"> </w:t>
             </w:r>
           </w:p>
         </w:tc>
@@ -11090,15 +11385,7 @@
           </w:tcPr>
           <w:p>
             <w:r>
-              <w:t xml:space="preserve">Launch Report </w:t>
-            </w:r>
-            <w:proofErr w:type="spellStart"/>
-            <w:r>
-              <w:t>url</w:t>
-            </w:r>
-            <w:proofErr w:type="spellEnd"/>
-            <w:r>
-              <w:t xml:space="preserve"> </w:t>
+              <w:t xml:space="preserve">Launch Report url </w:t>
             </w:r>
           </w:p>
           <w:p>
@@ -11132,22 +11419,14 @@
           </w:tcPr>
           <w:p>
             <w:r>
-              <w:t xml:space="preserve">Reporting site should come up without error and </w:t>
-            </w:r>
-            <w:proofErr w:type="spellStart"/>
-            <w:r>
-              <w:t>CoachingSummaryQN</w:t>
-            </w:r>
-            <w:proofErr w:type="spellEnd"/>
-            <w:r>
-              <w:t xml:space="preserve"> should be visible</w:t>
+              <w:t>Reporting site should come up without error and CoachingSummaryQN should be visible</w:t>
             </w:r>
           </w:p>
           <w:p/>
         </w:tc>
         <w:tc>
           <w:tcPr>
-            <w:tcW w:w="1170" w:type="dxa"/>
+            <w:tcW w:w="1620" w:type="dxa"/>
             <w:tcBorders>
               <w:top w:val="single" w:sz="6" w:space="0" w:color="auto"/>
             </w:tcBorders>
@@ -11168,7 +11447,7 @@
         </w:tc>
         <w:tc>
           <w:tcPr>
-            <w:tcW w:w="3510" w:type="dxa"/>
+            <w:tcW w:w="3060" w:type="dxa"/>
             <w:tcBorders>
               <w:top w:val="single" w:sz="6" w:space="0" w:color="auto"/>
             </w:tcBorders>
@@ -11179,6 +11458,12 @@
                 <w:bCs/>
               </w:rPr>
             </w:pPr>
+            <w:r>
+              <w:rPr>
+                <w:bCs/>
+              </w:rPr>
+              <w:t>Y</w:t>
+            </w:r>
           </w:p>
         </w:tc>
       </w:tr>
@@ -11212,19 +11497,19 @@
         </w:tc>
         <w:tc>
           <w:tcPr>
-            <w:tcW w:w="1170" w:type="dxa"/>
-          </w:tcPr>
-          <w:p>
-            <w:pPr>
-              <w:rPr>
-                <w:bCs/>
-              </w:rPr>
-            </w:pPr>
-          </w:p>
-        </w:tc>
-        <w:tc>
-          <w:tcPr>
-            <w:tcW w:w="3510" w:type="dxa"/>
+            <w:tcW w:w="1620" w:type="dxa"/>
+          </w:tcPr>
+          <w:p>
+            <w:pPr>
+              <w:rPr>
+                <w:bCs/>
+              </w:rPr>
+            </w:pPr>
+          </w:p>
+        </w:tc>
+        <w:tc>
+          <w:tcPr>
+            <w:tcW w:w="3060" w:type="dxa"/>
           </w:tcPr>
           <w:p>
             <w:pPr>
@@ -11278,44 +11563,39 @@
           </w:p>
           <w:p>
             <w:r>
-              <w:t>Should be valid *.</w:t>
-            </w:r>
-            <w:proofErr w:type="spellStart"/>
-            <w:r>
-              <w:t>AD.local.cert</w:t>
-            </w:r>
-            <w:proofErr w:type="spellEnd"/>
+              <w:t>Should be valid *.AD.local.cert</w:t>
+            </w:r>
           </w:p>
           <w:p/>
         </w:tc>
         <w:tc>
           <w:tcPr>
-            <w:tcW w:w="1170" w:type="dxa"/>
-          </w:tcPr>
-          <w:p>
-            <w:pPr>
-              <w:rPr>
-                <w:bCs/>
-              </w:rPr>
-            </w:pPr>
-            <w:r>
-              <w:rPr>
-                <w:bCs/>
-              </w:rPr>
-              <w:t>NA</w:t>
-            </w:r>
-          </w:p>
-        </w:tc>
-        <w:tc>
-          <w:tcPr>
-            <w:tcW w:w="3510" w:type="dxa"/>
-          </w:tcPr>
-          <w:p>
-            <w:pPr>
-              <w:rPr>
-                <w:bCs/>
-              </w:rPr>
-            </w:pPr>
+            <w:tcW w:w="1620" w:type="dxa"/>
+          </w:tcPr>
+          <w:p>
+            <w:pPr>
+              <w:rPr>
+                <w:bCs/>
+              </w:rPr>
+            </w:pPr>
+          </w:p>
+        </w:tc>
+        <w:tc>
+          <w:tcPr>
+            <w:tcW w:w="3060" w:type="dxa"/>
+          </w:tcPr>
+          <w:p>
+            <w:pPr>
+              <w:rPr>
+                <w:bCs/>
+              </w:rPr>
+            </w:pPr>
+            <w:r>
+              <w:rPr>
+                <w:bCs/>
+              </w:rPr>
+              <w:t>N</w:t>
+            </w:r>
           </w:p>
         </w:tc>
       </w:tr>
@@ -11349,19 +11629,19 @@
         </w:tc>
         <w:tc>
           <w:tcPr>
-            <w:tcW w:w="1170" w:type="dxa"/>
-          </w:tcPr>
-          <w:p>
-            <w:pPr>
-              <w:rPr>
-                <w:bCs/>
-              </w:rPr>
-            </w:pPr>
-          </w:p>
-        </w:tc>
-        <w:tc>
-          <w:tcPr>
-            <w:tcW w:w="3510" w:type="dxa"/>
+            <w:tcW w:w="1620" w:type="dxa"/>
+          </w:tcPr>
+          <w:p>
+            <w:pPr>
+              <w:rPr>
+                <w:bCs/>
+              </w:rPr>
+            </w:pPr>
+          </w:p>
+        </w:tc>
+        <w:tc>
+          <w:tcPr>
+            <w:tcW w:w="3060" w:type="dxa"/>
           </w:tcPr>
           <w:p>
             <w:pPr>
@@ -11419,21 +11699,13 @@
           </w:tcPr>
           <w:p>
             <w:r>
-              <w:t xml:space="preserve">Deployed reports and data sets should be accessible from </w:t>
-            </w:r>
-            <w:proofErr w:type="spellStart"/>
-            <w:r>
-              <w:t>url</w:t>
-            </w:r>
-            <w:proofErr w:type="spellEnd"/>
-            <w:r>
-              <w:t xml:space="preserve"> under respective directories</w:t>
-            </w:r>
-          </w:p>
-        </w:tc>
-        <w:tc>
-          <w:tcPr>
-            <w:tcW w:w="1170" w:type="dxa"/>
+              <w:t>Deployed reports and data sets should be accessible from url under respective directories</w:t>
+            </w:r>
+          </w:p>
+        </w:tc>
+        <w:tc>
+          <w:tcPr>
+            <w:tcW w:w="1620" w:type="dxa"/>
             <w:tcBorders>
               <w:top w:val="single" w:sz="6" w:space="0" w:color="auto"/>
             </w:tcBorders>
@@ -11444,17 +11716,11 @@
                 <w:bCs/>
               </w:rPr>
             </w:pPr>
-            <w:r>
-              <w:rPr>
-                <w:bCs/>
-              </w:rPr>
-              <w:t>NA</w:t>
-            </w:r>
-          </w:p>
-        </w:tc>
-        <w:tc>
-          <w:tcPr>
-            <w:tcW w:w="3510" w:type="dxa"/>
+          </w:p>
+        </w:tc>
+        <w:tc>
+          <w:tcPr>
+            <w:tcW w:w="3060" w:type="dxa"/>
             <w:tcBorders>
               <w:top w:val="single" w:sz="6" w:space="0" w:color="auto"/>
             </w:tcBorders>
@@ -11465,6 +11731,12 @@
                 <w:bCs/>
               </w:rPr>
             </w:pPr>
+            <w:r>
+              <w:rPr>
+                <w:bCs/>
+              </w:rPr>
+              <w:t>N</w:t>
+            </w:r>
           </w:p>
         </w:tc>
       </w:tr>
@@ -11498,19 +11770,19 @@
         </w:tc>
         <w:tc>
           <w:tcPr>
-            <w:tcW w:w="1170" w:type="dxa"/>
-          </w:tcPr>
-          <w:p>
-            <w:pPr>
-              <w:rPr>
-                <w:bCs/>
-              </w:rPr>
-            </w:pPr>
-          </w:p>
-        </w:tc>
-        <w:tc>
-          <w:tcPr>
-            <w:tcW w:w="3510" w:type="dxa"/>
+            <w:tcW w:w="1620" w:type="dxa"/>
+          </w:tcPr>
+          <w:p>
+            <w:pPr>
+              <w:rPr>
+                <w:bCs/>
+              </w:rPr>
+            </w:pPr>
+          </w:p>
+        </w:tc>
+        <w:tc>
+          <w:tcPr>
+            <w:tcW w:w="3060" w:type="dxa"/>
           </w:tcPr>
           <w:p>
             <w:pPr>
@@ -11571,10 +11843,7 @@
               <w:t xml:space="preserve"> </w:t>
             </w:r>
             <w:r>
-              <w:t xml:space="preserve"> </w:t>
-            </w:r>
-            <w:r>
-              <w:t>UVAADADSQL50CCO</w:t>
+              <w:t xml:space="preserve"> UVAADADSQL50CCO</w:t>
             </w:r>
             <w:r>
               <w:t>;Initial Catalog=eCoachingDev</w:t>
@@ -11590,25 +11859,19 @@
         </w:tc>
         <w:tc>
           <w:tcPr>
-            <w:tcW w:w="1170" w:type="dxa"/>
-          </w:tcPr>
-          <w:p>
-            <w:pPr>
-              <w:rPr>
-                <w:bCs/>
-              </w:rPr>
-            </w:pPr>
-            <w:r>
-              <w:rPr>
-                <w:bCs/>
-              </w:rPr>
-              <w:t>NA</w:t>
-            </w:r>
-          </w:p>
-        </w:tc>
-        <w:tc>
-          <w:tcPr>
-            <w:tcW w:w="3510" w:type="dxa"/>
+            <w:tcW w:w="1620" w:type="dxa"/>
+          </w:tcPr>
+          <w:p>
+            <w:pPr>
+              <w:rPr>
+                <w:bCs/>
+              </w:rPr>
+            </w:pPr>
+          </w:p>
+        </w:tc>
+        <w:tc>
+          <w:tcPr>
+            <w:tcW w:w="3060" w:type="dxa"/>
           </w:tcPr>
           <w:p>
             <w:pPr>
@@ -11616,6 +11879,12 @@
                 <w:i/>
               </w:rPr>
             </w:pPr>
+            <w:r>
+              <w:rPr>
+                <w:bCs/>
+              </w:rPr>
+              <w:t>N</w:t>
+            </w:r>
           </w:p>
         </w:tc>
       </w:tr>
@@ -11649,19 +11918,19 @@
         </w:tc>
         <w:tc>
           <w:tcPr>
-            <w:tcW w:w="1170" w:type="dxa"/>
-          </w:tcPr>
-          <w:p>
-            <w:pPr>
-              <w:rPr>
-                <w:bCs/>
-              </w:rPr>
-            </w:pPr>
-          </w:p>
-        </w:tc>
-        <w:tc>
-          <w:tcPr>
-            <w:tcW w:w="3510" w:type="dxa"/>
+            <w:tcW w:w="1620" w:type="dxa"/>
+          </w:tcPr>
+          <w:p>
+            <w:pPr>
+              <w:rPr>
+                <w:bCs/>
+              </w:rPr>
+            </w:pPr>
+          </w:p>
+        </w:tc>
+        <w:tc>
+          <w:tcPr>
+            <w:tcW w:w="3060" w:type="dxa"/>
           </w:tcPr>
           <w:p>
             <w:pPr>
@@ -11683,7 +11952,7 @@
           <w:p>
             <w:pPr>
               <w:rPr>
-                <w:i/>
+                <w:bCs/>
               </w:rPr>
             </w:pPr>
             <w:r>
@@ -11691,7 +11960,13 @@
                 <w:bCs/>
               </w:rPr>
               <w:lastRenderedPageBreak/>
-              <w:t>5.5</w:t>
+              <w:t>5.</w:t>
+            </w:r>
+            <w:r>
+              <w:rPr>
+                <w:bCs/>
+              </w:rPr>
+              <w:t>5</w:t>
             </w:r>
           </w:p>
         </w:tc>
@@ -11700,8 +11975,13 @@
             <w:tcW w:w="1890" w:type="dxa"/>
           </w:tcPr>
           <w:p>
-            <w:r>
-              <w:t>Selection criteria: Module</w:t>
+            <w:pPr>
+              <w:rPr>
+                <w:bCs/>
+              </w:rPr>
+            </w:pPr>
+            <w:r>
+              <w:t>Selection criteria: Start Date</w:t>
             </w:r>
           </w:p>
         </w:tc>
@@ -11710,24 +11990,61 @@
             <w:tcW w:w="4860" w:type="dxa"/>
           </w:tcPr>
           <w:p>
-            <w:r>
-              <w:t>All Modules should appear in drop down</w:t>
-            </w:r>
-          </w:p>
-          <w:p>
-            <w:r>
-              <w:t>‘All’ should be available as a drop down for users having access to all Modules</w:t>
-            </w:r>
-          </w:p>
-          <w:p>
-            <w:r>
-              <w:t>Modules should be available based on defined role of user</w:t>
-            </w:r>
-          </w:p>
-        </w:tc>
-        <w:tc>
-          <w:tcPr>
-            <w:tcW w:w="1170" w:type="dxa"/>
+            <w:pPr>
+              <w:rPr>
+                <w:bCs/>
+              </w:rPr>
+            </w:pPr>
+            <w:r>
+              <w:rPr>
+                <w:bCs/>
+              </w:rPr>
+              <w:t>Calendar prompt</w:t>
+            </w:r>
+          </w:p>
+          <w:p>
+            <w:pPr>
+              <w:rPr>
+                <w:bCs/>
+              </w:rPr>
+            </w:pPr>
+            <w:r>
+              <w:rPr>
+                <w:bCs/>
+              </w:rPr>
+              <w:t>User should be able pick a date</w:t>
+            </w:r>
+          </w:p>
+          <w:p>
+            <w:pPr>
+              <w:rPr>
+                <w:bCs/>
+              </w:rPr>
+            </w:pPr>
+            <w:r>
+              <w:rPr>
+                <w:bCs/>
+              </w:rPr>
+              <w:t>No default</w:t>
+            </w:r>
+          </w:p>
+          <w:p>
+            <w:pPr>
+              <w:rPr>
+                <w:bCs/>
+              </w:rPr>
+            </w:pPr>
+            <w:r>
+              <w:rPr>
+                <w:bCs/>
+              </w:rPr>
+              <w:t>Label is ‘Start date’</w:t>
+            </w:r>
+          </w:p>
+        </w:tc>
+        <w:tc>
+          <w:tcPr>
+            <w:tcW w:w="1620" w:type="dxa"/>
           </w:tcPr>
           <w:p>
             <w:pPr>
@@ -11745,14 +12062,20 @@
         </w:tc>
         <w:tc>
           <w:tcPr>
-            <w:tcW w:w="3510" w:type="dxa"/>
-          </w:tcPr>
-          <w:p>
-            <w:pPr>
-              <w:rPr>
-                <w:i/>
-              </w:rPr>
-            </w:pPr>
+            <w:tcW w:w="3060" w:type="dxa"/>
+          </w:tcPr>
+          <w:p>
+            <w:pPr>
+              <w:rPr>
+                <w:bCs/>
+              </w:rPr>
+            </w:pPr>
+            <w:r>
+              <w:rPr>
+                <w:bCs/>
+              </w:rPr>
+              <w:t>Y</w:t>
+            </w:r>
           </w:p>
         </w:tc>
       </w:tr>
@@ -11798,19 +12121,19 @@
         </w:tc>
         <w:tc>
           <w:tcPr>
-            <w:tcW w:w="1170" w:type="dxa"/>
-          </w:tcPr>
-          <w:p>
-            <w:pPr>
-              <w:rPr>
-                <w:bCs/>
-              </w:rPr>
-            </w:pPr>
-          </w:p>
-        </w:tc>
-        <w:tc>
-          <w:tcPr>
-            <w:tcW w:w="3510" w:type="dxa"/>
+            <w:tcW w:w="1620" w:type="dxa"/>
+          </w:tcPr>
+          <w:p>
+            <w:pPr>
+              <w:rPr>
+                <w:bCs/>
+              </w:rPr>
+            </w:pPr>
+          </w:p>
+        </w:tc>
+        <w:tc>
+          <w:tcPr>
+            <w:tcW w:w="3060" w:type="dxa"/>
           </w:tcPr>
           <w:p>
             <w:pPr>
@@ -11839,7 +12162,13 @@
               <w:rPr>
                 <w:bCs/>
               </w:rPr>
-              <w:t>5.6</w:t>
+              <w:t>5.</w:t>
+            </w:r>
+            <w:r>
+              <w:rPr>
+                <w:bCs/>
+              </w:rPr>
+              <w:t>6</w:t>
             </w:r>
           </w:p>
         </w:tc>
@@ -11854,7 +12183,7 @@
               </w:rPr>
             </w:pPr>
             <w:r>
-              <w:t>Selection criteria: Start Date</w:t>
+              <w:t>Selection criteria: End Date</w:t>
             </w:r>
           </w:p>
         </w:tc>
@@ -11863,41 +12192,17 @@
             <w:tcW w:w="4860" w:type="dxa"/>
           </w:tcPr>
           <w:p>
-            <w:pPr>
-              <w:rPr>
-                <w:bCs/>
-              </w:rPr>
-            </w:pPr>
-            <w:r>
-              <w:rPr>
-                <w:bCs/>
-              </w:rPr>
+            <w:r>
               <w:t>Calendar prompt</w:t>
             </w:r>
           </w:p>
           <w:p>
-            <w:pPr>
-              <w:rPr>
-                <w:bCs/>
-              </w:rPr>
-            </w:pPr>
-            <w:r>
-              <w:rPr>
-                <w:bCs/>
-              </w:rPr>
+            <w:r>
               <w:t>User should be able pick a date</w:t>
             </w:r>
           </w:p>
           <w:p>
-            <w:pPr>
-              <w:rPr>
-                <w:bCs/>
-              </w:rPr>
-            </w:pPr>
-            <w:r>
-              <w:rPr>
-                <w:bCs/>
-              </w:rPr>
+            <w:r>
               <w:t>No default</w:t>
             </w:r>
           </w:p>
@@ -11908,16 +12213,13 @@
               </w:rPr>
             </w:pPr>
             <w:r>
-              <w:rPr>
-                <w:bCs/>
-              </w:rPr>
-              <w:t>Label is ‘Start date’</w:t>
-            </w:r>
-          </w:p>
-        </w:tc>
-        <w:tc>
-          <w:tcPr>
-            <w:tcW w:w="1170" w:type="dxa"/>
+              <w:t>Label is ‘End date’</w:t>
+            </w:r>
+          </w:p>
+        </w:tc>
+        <w:tc>
+          <w:tcPr>
+            <w:tcW w:w="1620" w:type="dxa"/>
           </w:tcPr>
           <w:p>
             <w:pPr>
@@ -11935,14 +12237,20 @@
         </w:tc>
         <w:tc>
           <w:tcPr>
-            <w:tcW w:w="3510" w:type="dxa"/>
-          </w:tcPr>
-          <w:p>
-            <w:pPr>
-              <w:rPr>
-                <w:bCs/>
-              </w:rPr>
-            </w:pPr>
+            <w:tcW w:w="3060" w:type="dxa"/>
+          </w:tcPr>
+          <w:p>
+            <w:pPr>
+              <w:rPr>
+                <w:bCs/>
+              </w:rPr>
+            </w:pPr>
+            <w:r>
+              <w:rPr>
+                <w:bCs/>
+              </w:rPr>
+              <w:t>Y</w:t>
+            </w:r>
           </w:p>
         </w:tc>
       </w:tr>
@@ -11966,41 +12274,29 @@
           <w:tcPr>
             <w:tcW w:w="1890" w:type="dxa"/>
           </w:tcPr>
-          <w:p>
-            <w:pPr>
-              <w:rPr>
-                <w:bCs/>
-              </w:rPr>
-            </w:pPr>
-          </w:p>
+          <w:p/>
         </w:tc>
         <w:tc>
           <w:tcPr>
             <w:tcW w:w="4860" w:type="dxa"/>
           </w:tcPr>
-          <w:p>
-            <w:pPr>
-              <w:rPr>
-                <w:bCs/>
-              </w:rPr>
-            </w:pPr>
-          </w:p>
-        </w:tc>
-        <w:tc>
-          <w:tcPr>
-            <w:tcW w:w="1170" w:type="dxa"/>
-          </w:tcPr>
-          <w:p>
-            <w:pPr>
-              <w:rPr>
-                <w:bCs/>
-              </w:rPr>
-            </w:pPr>
-          </w:p>
-        </w:tc>
-        <w:tc>
-          <w:tcPr>
-            <w:tcW w:w="3510" w:type="dxa"/>
+          <w:p/>
+        </w:tc>
+        <w:tc>
+          <w:tcPr>
+            <w:tcW w:w="1620" w:type="dxa"/>
+          </w:tcPr>
+          <w:p>
+            <w:pPr>
+              <w:rPr>
+                <w:bCs/>
+              </w:rPr>
+            </w:pPr>
+          </w:p>
+        </w:tc>
+        <w:tc>
+          <w:tcPr>
+            <w:tcW w:w="3060" w:type="dxa"/>
           </w:tcPr>
           <w:p>
             <w:pPr>
@@ -12038,13 +12334,8 @@
             <w:tcW w:w="1890" w:type="dxa"/>
           </w:tcPr>
           <w:p>
-            <w:pPr>
-              <w:rPr>
-                <w:bCs/>
-              </w:rPr>
-            </w:pPr>
-            <w:r>
-              <w:t>Selection criteria: End Date</w:t>
+            <w:r>
+              <w:t>Selection criteria: Module</w:t>
             </w:r>
           </w:p>
         </w:tc>
@@ -12054,33 +12345,23 @@
           </w:tcPr>
           <w:p>
             <w:r>
-              <w:t>Calendar prompt</w:t>
-            </w:r>
-          </w:p>
-          <w:p>
-            <w:r>
-              <w:t>User should be able pick a date</w:t>
-            </w:r>
-          </w:p>
-          <w:p>
-            <w:r>
-              <w:t>No default</w:t>
-            </w:r>
-          </w:p>
-          <w:p>
-            <w:pPr>
-              <w:rPr>
-                <w:bCs/>
-              </w:rPr>
-            </w:pPr>
-            <w:r>
-              <w:t>Label is ‘End date’</w:t>
-            </w:r>
-          </w:p>
-        </w:tc>
-        <w:tc>
-          <w:tcPr>
-            <w:tcW w:w="1170" w:type="dxa"/>
+              <w:t>All Modules should appear in drop down</w:t>
+            </w:r>
+          </w:p>
+          <w:p>
+            <w:r>
+              <w:t>‘All’ should be available as a drop down for users having access to all Modules</w:t>
+            </w:r>
+          </w:p>
+          <w:p>
+            <w:r>
+              <w:t>Modules should be available based on defined role of user</w:t>
+            </w:r>
+          </w:p>
+        </w:tc>
+        <w:tc>
+          <w:tcPr>
+            <w:tcW w:w="1620" w:type="dxa"/>
           </w:tcPr>
           <w:p>
             <w:pPr>
@@ -12098,14 +12379,20 @@
         </w:tc>
         <w:tc>
           <w:tcPr>
-            <w:tcW w:w="3510" w:type="dxa"/>
-          </w:tcPr>
-          <w:p>
-            <w:pPr>
-              <w:rPr>
-                <w:bCs/>
-              </w:rPr>
-            </w:pPr>
+            <w:tcW w:w="3060" w:type="dxa"/>
+          </w:tcPr>
+          <w:p>
+            <w:pPr>
+              <w:rPr>
+                <w:bCs/>
+              </w:rPr>
+            </w:pPr>
+            <w:r>
+              <w:rPr>
+                <w:bCs/>
+              </w:rPr>
+              <w:t>Y</w:t>
+            </w:r>
           </w:p>
         </w:tc>
       </w:tr>
@@ -12151,19 +12438,19 @@
         </w:tc>
         <w:tc>
           <w:tcPr>
-            <w:tcW w:w="1170" w:type="dxa"/>
-          </w:tcPr>
-          <w:p>
-            <w:pPr>
-              <w:rPr>
-                <w:bCs/>
-              </w:rPr>
-            </w:pPr>
-          </w:p>
-        </w:tc>
-        <w:tc>
-          <w:tcPr>
-            <w:tcW w:w="3510" w:type="dxa"/>
+            <w:tcW w:w="1620" w:type="dxa"/>
+          </w:tcPr>
+          <w:p>
+            <w:pPr>
+              <w:rPr>
+                <w:bCs/>
+              </w:rPr>
+            </w:pPr>
+          </w:p>
+        </w:tc>
+        <w:tc>
+          <w:tcPr>
+            <w:tcW w:w="3060" w:type="dxa"/>
           </w:tcPr>
           <w:p>
             <w:pPr>
@@ -12230,7 +12517,7 @@
         </w:tc>
         <w:tc>
           <w:tcPr>
-            <w:tcW w:w="1170" w:type="dxa"/>
+            <w:tcW w:w="1620" w:type="dxa"/>
           </w:tcPr>
           <w:p>
             <w:pPr>
@@ -12248,14 +12535,20 @@
         </w:tc>
         <w:tc>
           <w:tcPr>
-            <w:tcW w:w="3510" w:type="dxa"/>
-          </w:tcPr>
-          <w:p>
-            <w:pPr>
-              <w:rPr>
-                <w:bCs/>
-              </w:rPr>
-            </w:pPr>
+            <w:tcW w:w="3060" w:type="dxa"/>
+          </w:tcPr>
+          <w:p>
+            <w:pPr>
+              <w:rPr>
+                <w:bCs/>
+              </w:rPr>
+            </w:pPr>
+            <w:r>
+              <w:rPr>
+                <w:bCs/>
+              </w:rPr>
+              <w:t>Y</w:t>
+            </w:r>
           </w:p>
         </w:tc>
       </w:tr>
@@ -12301,19 +12594,19 @@
         </w:tc>
         <w:tc>
           <w:tcPr>
-            <w:tcW w:w="1170" w:type="dxa"/>
-          </w:tcPr>
-          <w:p>
-            <w:pPr>
-              <w:rPr>
-                <w:bCs/>
-              </w:rPr>
-            </w:pPr>
-          </w:p>
-        </w:tc>
-        <w:tc>
-          <w:tcPr>
-            <w:tcW w:w="3510" w:type="dxa"/>
+            <w:tcW w:w="1620" w:type="dxa"/>
+          </w:tcPr>
+          <w:p>
+            <w:pPr>
+              <w:rPr>
+                <w:bCs/>
+              </w:rPr>
+            </w:pPr>
+          </w:p>
+        </w:tc>
+        <w:tc>
+          <w:tcPr>
+            <w:tcW w:w="3060" w:type="dxa"/>
           </w:tcPr>
           <w:p>
             <w:pPr>
@@ -12385,7 +12678,7 @@
         </w:tc>
         <w:tc>
           <w:tcPr>
-            <w:tcW w:w="1170" w:type="dxa"/>
+            <w:tcW w:w="1620" w:type="dxa"/>
           </w:tcPr>
           <w:p>
             <w:pPr>
@@ -12403,14 +12696,20 @@
         </w:tc>
         <w:tc>
           <w:tcPr>
-            <w:tcW w:w="3510" w:type="dxa"/>
-          </w:tcPr>
-          <w:p>
-            <w:pPr>
-              <w:rPr>
-                <w:bCs/>
-              </w:rPr>
-            </w:pPr>
+            <w:tcW w:w="3060" w:type="dxa"/>
+          </w:tcPr>
+          <w:p>
+            <w:pPr>
+              <w:rPr>
+                <w:bCs/>
+              </w:rPr>
+            </w:pPr>
+            <w:r>
+              <w:rPr>
+                <w:bCs/>
+              </w:rPr>
+              <w:t>Y</w:t>
+            </w:r>
           </w:p>
         </w:tc>
       </w:tr>
@@ -12456,19 +12755,19 @@
         </w:tc>
         <w:tc>
           <w:tcPr>
-            <w:tcW w:w="1170" w:type="dxa"/>
-          </w:tcPr>
-          <w:p>
-            <w:pPr>
-              <w:rPr>
-                <w:bCs/>
-              </w:rPr>
-            </w:pPr>
-          </w:p>
-        </w:tc>
-        <w:tc>
-          <w:tcPr>
-            <w:tcW w:w="3510" w:type="dxa"/>
+            <w:tcW w:w="1620" w:type="dxa"/>
+          </w:tcPr>
+          <w:p>
+            <w:pPr>
+              <w:rPr>
+                <w:bCs/>
+              </w:rPr>
+            </w:pPr>
+          </w:p>
+        </w:tc>
+        <w:tc>
+          <w:tcPr>
+            <w:tcW w:w="3060" w:type="dxa"/>
           </w:tcPr>
           <w:p>
             <w:pPr>
@@ -12545,7 +12844,7 @@
         </w:tc>
         <w:tc>
           <w:tcPr>
-            <w:tcW w:w="1170" w:type="dxa"/>
+            <w:tcW w:w="1620" w:type="dxa"/>
           </w:tcPr>
           <w:p>
             <w:pPr>
@@ -12563,14 +12862,20 @@
         </w:tc>
         <w:tc>
           <w:tcPr>
-            <w:tcW w:w="3510" w:type="dxa"/>
-          </w:tcPr>
-          <w:p>
-            <w:pPr>
-              <w:rPr>
-                <w:bCs/>
-              </w:rPr>
-            </w:pPr>
+            <w:tcW w:w="3060" w:type="dxa"/>
+          </w:tcPr>
+          <w:p>
+            <w:pPr>
+              <w:rPr>
+                <w:bCs/>
+              </w:rPr>
+            </w:pPr>
+            <w:r>
+              <w:rPr>
+                <w:bCs/>
+              </w:rPr>
+              <w:t>Y</w:t>
+            </w:r>
           </w:p>
         </w:tc>
       </w:tr>
@@ -12616,19 +12921,19 @@
         </w:tc>
         <w:tc>
           <w:tcPr>
-            <w:tcW w:w="1170" w:type="dxa"/>
-          </w:tcPr>
-          <w:p>
-            <w:pPr>
-              <w:rPr>
-                <w:bCs/>
-              </w:rPr>
-            </w:pPr>
-          </w:p>
-        </w:tc>
-        <w:tc>
-          <w:tcPr>
-            <w:tcW w:w="3510" w:type="dxa"/>
+            <w:tcW w:w="1620" w:type="dxa"/>
+          </w:tcPr>
+          <w:p>
+            <w:pPr>
+              <w:rPr>
+                <w:bCs/>
+              </w:rPr>
+            </w:pPr>
+          </w:p>
+        </w:tc>
+        <w:tc>
+          <w:tcPr>
+            <w:tcW w:w="3060" w:type="dxa"/>
           </w:tcPr>
           <w:p>
             <w:pPr>
@@ -12696,7 +13001,7 @@
         </w:tc>
         <w:tc>
           <w:tcPr>
-            <w:tcW w:w="1170" w:type="dxa"/>
+            <w:tcW w:w="1620" w:type="dxa"/>
           </w:tcPr>
           <w:p>
             <w:pPr>
@@ -12714,14 +13019,20 @@
         </w:tc>
         <w:tc>
           <w:tcPr>
-            <w:tcW w:w="3510" w:type="dxa"/>
-          </w:tcPr>
-          <w:p>
-            <w:pPr>
-              <w:rPr>
-                <w:bCs/>
-              </w:rPr>
-            </w:pPr>
+            <w:tcW w:w="3060" w:type="dxa"/>
+          </w:tcPr>
+          <w:p>
+            <w:pPr>
+              <w:rPr>
+                <w:bCs/>
+              </w:rPr>
+            </w:pPr>
+            <w:r>
+              <w:rPr>
+                <w:bCs/>
+              </w:rPr>
+              <w:t>Y</w:t>
+            </w:r>
           </w:p>
         </w:tc>
       </w:tr>
@@ -12767,19 +13078,19 @@
         </w:tc>
         <w:tc>
           <w:tcPr>
-            <w:tcW w:w="1170" w:type="dxa"/>
-          </w:tcPr>
-          <w:p>
-            <w:pPr>
-              <w:rPr>
-                <w:bCs/>
-              </w:rPr>
-            </w:pPr>
-          </w:p>
-        </w:tc>
-        <w:tc>
-          <w:tcPr>
-            <w:tcW w:w="3510" w:type="dxa"/>
+            <w:tcW w:w="1620" w:type="dxa"/>
+          </w:tcPr>
+          <w:p>
+            <w:pPr>
+              <w:rPr>
+                <w:bCs/>
+              </w:rPr>
+            </w:pPr>
+          </w:p>
+        </w:tc>
+        <w:tc>
+          <w:tcPr>
+            <w:tcW w:w="3060" w:type="dxa"/>
           </w:tcPr>
           <w:p>
             <w:pPr>
@@ -12857,7 +13168,7 @@
         </w:tc>
         <w:tc>
           <w:tcPr>
-            <w:tcW w:w="1170" w:type="dxa"/>
+            <w:tcW w:w="1620" w:type="dxa"/>
           </w:tcPr>
           <w:p>
             <w:pPr>
@@ -12875,14 +13186,20 @@
         </w:tc>
         <w:tc>
           <w:tcPr>
-            <w:tcW w:w="3510" w:type="dxa"/>
-          </w:tcPr>
-          <w:p>
-            <w:pPr>
-              <w:rPr>
-                <w:bCs/>
-              </w:rPr>
-            </w:pPr>
+            <w:tcW w:w="3060" w:type="dxa"/>
+          </w:tcPr>
+          <w:p>
+            <w:pPr>
+              <w:rPr>
+                <w:bCs/>
+              </w:rPr>
+            </w:pPr>
+            <w:r>
+              <w:rPr>
+                <w:bCs/>
+              </w:rPr>
+              <w:t>Y</w:t>
+            </w:r>
           </w:p>
         </w:tc>
       </w:tr>
@@ -12928,19 +13245,19 @@
         </w:tc>
         <w:tc>
           <w:tcPr>
-            <w:tcW w:w="1170" w:type="dxa"/>
-          </w:tcPr>
-          <w:p>
-            <w:pPr>
-              <w:rPr>
-                <w:bCs/>
-              </w:rPr>
-            </w:pPr>
-          </w:p>
-        </w:tc>
-        <w:tc>
-          <w:tcPr>
-            <w:tcW w:w="3510" w:type="dxa"/>
+            <w:tcW w:w="1620" w:type="dxa"/>
+          </w:tcPr>
+          <w:p>
+            <w:pPr>
+              <w:rPr>
+                <w:bCs/>
+              </w:rPr>
+            </w:pPr>
+          </w:p>
+        </w:tc>
+        <w:tc>
+          <w:tcPr>
+            <w:tcW w:w="3060" w:type="dxa"/>
           </w:tcPr>
           <w:p>
             <w:pPr>
@@ -13005,13 +13322,22 @@
               <w:t xml:space="preserve">Per </w:t>
             </w:r>
             <w:r>
-              <w:t>appendix 7.1 Reporting Data Elements in FS</w:t>
-            </w:r>
-          </w:p>
-        </w:tc>
-        <w:tc>
-          <w:tcPr>
-            <w:tcW w:w="1170" w:type="dxa"/>
+              <w:t>appendix 7.</w:t>
+            </w:r>
+            <w:r>
+              <w:t>6</w:t>
+            </w:r>
+            <w:r>
+              <w:t xml:space="preserve"> </w:t>
+            </w:r>
+            <w:r>
+              <w:t>Reporting Data Elements in FS</w:t>
+            </w:r>
+          </w:p>
+        </w:tc>
+        <w:tc>
+          <w:tcPr>
+            <w:tcW w:w="1620" w:type="dxa"/>
           </w:tcPr>
           <w:p>
             <w:pPr>
@@ -13029,7 +13355,7 @@
         </w:tc>
         <w:tc>
           <w:tcPr>
-            <w:tcW w:w="3510" w:type="dxa"/>
+            <w:tcW w:w="3060" w:type="dxa"/>
           </w:tcPr>
           <w:p>
             <w:pPr>
@@ -13085,19 +13411,19 @@
         </w:tc>
         <w:tc>
           <w:tcPr>
-            <w:tcW w:w="1170" w:type="dxa"/>
-          </w:tcPr>
-          <w:p>
-            <w:pPr>
-              <w:rPr>
-                <w:bCs/>
-              </w:rPr>
-            </w:pPr>
-          </w:p>
-        </w:tc>
-        <w:tc>
-          <w:tcPr>
-            <w:tcW w:w="3510" w:type="dxa"/>
+            <w:tcW w:w="1620" w:type="dxa"/>
+          </w:tcPr>
+          <w:p>
+            <w:pPr>
+              <w:rPr>
+                <w:bCs/>
+              </w:rPr>
+            </w:pPr>
+          </w:p>
+        </w:tc>
+        <w:tc>
+          <w:tcPr>
+            <w:tcW w:w="3060" w:type="dxa"/>
           </w:tcPr>
           <w:p>
             <w:pPr>
@@ -13114,6 +13440,62 @@
         <w:t xml:space="preserve">      </w:t>
       </w:r>
     </w:p>
+    <w:tbl>
+      <w:tblPr>
+        <w:tblStyle w:val="TableGrid"/>
+        <w:tblW w:w="0" w:type="auto"/>
+        <w:tblInd w:w="-612" w:type="dxa"/>
+        <w:tblLook w:val="04A0" w:firstRow="1" w:lastRow="0" w:firstColumn="1" w:lastColumn="0" w:noHBand="0" w:noVBand="1"/>
+      </w:tblPr>
+      <w:tblGrid>
+        <w:gridCol w:w="7560"/>
+        <w:gridCol w:w="5490"/>
+      </w:tblGrid>
+      <w:tr>
+        <w:tc>
+          <w:tcPr>
+            <w:tcW w:w="7560" w:type="dxa"/>
+          </w:tcPr>
+          <w:p>
+            <w:r>
+              <w:t>Last Tested Date</w:t>
+            </w:r>
+          </w:p>
+        </w:tc>
+        <w:tc>
+          <w:tcPr>
+            <w:tcW w:w="5490" w:type="dxa"/>
+          </w:tcPr>
+          <w:p>
+            <w:r>
+              <w:t>9/9/2021</w:t>
+            </w:r>
+          </w:p>
+        </w:tc>
+      </w:tr>
+      <w:tr>
+        <w:tc>
+          <w:tcPr>
+            <w:tcW w:w="7560" w:type="dxa"/>
+          </w:tcPr>
+          <w:p>
+            <w:r>
+              <w:t>Last Tested By</w:t>
+            </w:r>
+          </w:p>
+        </w:tc>
+        <w:tc>
+          <w:tcPr>
+            <w:tcW w:w="5490" w:type="dxa"/>
+          </w:tcPr>
+          <w:p>
+            <w:r>
+              <w:t>Susmitha Palacherla</w:t>
+            </w:r>
+          </w:p>
+        </w:tc>
+      </w:tr>
+    </w:tbl>
     <w:p/>
     <w:sectPr>
       <w:headerReference w:type="default" r:id="rId20"/>
@@ -13194,7 +13576,7 @@
       <w:rPr>
         <w:noProof/>
       </w:rPr>
-      <w:t>5/24/2021</w:t>
+      <w:t>9/12/2021</w:t>
     </w:r>
     <w:r>
       <w:fldChar w:fldCharType="end"/>
@@ -13472,13 +13854,7 @@
       <w:rPr>
         <w:sz w:val="18"/>
       </w:rPr>
-      <w:t xml:space="preserve">                                                                   </w:t>
-    </w:r>
-    <w:r>
-      <w:rPr>
-        <w:sz w:val="18"/>
-      </w:rPr>
-      <w:t>eCoaching SSRS Unit Test Document</w:t>
+      <w:t xml:space="preserve">                                                                   eCoaching SSRS Unit Test Document</w:t>
     </w:r>
     <w:r>
       <w:rPr>
@@ -15225,14 +15601,6 @@
 </w:numbering>
 </file>
 
-<file path=word/people.xml><?xml version="1.0" encoding="utf-8"?>
-<w15:people xmlns:wpc="http://schemas.microsoft.com/office/word/2010/wordprocessingCanvas" xmlns:cx="http://schemas.microsoft.com/office/drawing/2014/chartex" xmlns:cx1="http://schemas.microsoft.com/office/drawing/2015/9/8/chartex" xmlns:cx2="http://schemas.microsoft.com/office/drawing/2015/10/21/chartex" xmlns:cx3="http://schemas.microsoft.com/office/drawing/2016/5/9/chartex" xmlns:cx4="http://schemas.microsoft.com/office/drawing/2016/5/10/chartex" xmlns:cx5="http://schemas.microsoft.com/office/drawing/2016/5/11/chartex" xmlns:cx6="http://schemas.microsoft.com/office/drawing/2016/5/12/chartex" xmlns:cx7="http://schemas.microsoft.com/office/drawing/2016/5/13/chartex" xmlns:cx8="http://schemas.microsoft.com/office/drawing/2016/5/14/chartex" xmlns:mc="http://schemas.openxmlformats.org/markup-compatibility/2006" xmlns:aink="http://schemas.microsoft.com/office/drawing/2016/ink" xmlns:am3d="http://schemas.microsoft.com/office/drawing/2017/model3d" xmlns:o="urn:schemas-microsoft-com:office:office" xmlns:r="http://schemas.openxmlformats.org/officeDocument/2006/relationships" xmlns:m="http://schemas.openxmlformats.org/officeDocument/2006/math" xmlns:v="urn:schemas-microsoft-com:vml" xmlns:wp14="http://schemas.microsoft.com/office/word/2010/wordprocessingDrawing" xmlns:wp="http://schemas.openxmlformats.org/drawingml/2006/wordprocessingDrawing" xmlns:w10="urn:schemas-microsoft-com:office:word" xmlns:w="http://schemas.openxmlformats.org/wordprocessingml/2006/main" xmlns:w14="http://schemas.microsoft.com/office/word/2010/wordml" xmlns:w15="http://schemas.microsoft.com/office/word/2012/wordml" xmlns:w16cex="http://schemas.microsoft.com/office/word/2018/wordml/cex" xmlns:w16cid="http://schemas.microsoft.com/office/word/2016/wordml/cid" xmlns:w16="http://schemas.microsoft.com/office/word/2018/wordml" xmlns:w16sdtdh="http://schemas.microsoft.com/office/word/2020/wordml/sdtdatahash" xmlns:w16se="http://schemas.microsoft.com/office/word/2015/wordml/symex" xmlns:wpg="http://schemas.microsoft.com/office/word/2010/wordprocessingGroup" xmlns:wpi="http://schemas.microsoft.com/office/word/2010/wordprocessingInk" xmlns:wne="http://schemas.microsoft.com/office/word/2006/wordml" xmlns:wps="http://schemas.microsoft.com/office/word/2010/wordprocessingShape" mc:Ignorable="w14 w15 w16se w16cid w16 w16cex w16sdtdh wp14">
-  <w15:person w15:author="Palacherla, Susmitha C">
-    <w15:presenceInfo w15:providerId="AD" w15:userId="S::susmithacpalacherla@maximus.com::aca56eee-8690-4e75-b830-7830b36a59a2"/>
-  </w15:person>
-</w15:people>
-</file>
-
 <file path=word/styles.xml><?xml version="1.0" encoding="utf-8"?>
 <w:styles xmlns:mc="http://schemas.openxmlformats.org/markup-compatibility/2006" xmlns:r="http://schemas.openxmlformats.org/officeDocument/2006/relationships" xmlns:w="http://schemas.openxmlformats.org/wordprocessingml/2006/main" xmlns:w14="http://schemas.microsoft.com/office/word/2010/wordml" xmlns:w15="http://schemas.microsoft.com/office/word/2012/wordml" xmlns:w16cex="http://schemas.microsoft.com/office/word/2018/wordml/cex" xmlns:w16cid="http://schemas.microsoft.com/office/word/2016/wordml/cid" xmlns:w16="http://schemas.microsoft.com/office/word/2018/wordml" xmlns:w16sdtdh="http://schemas.microsoft.com/office/word/2020/wordml/sdtdatahash" xmlns:w16se="http://schemas.microsoft.com/office/word/2015/wordml/symex" mc:Ignorable="w14 w15 w16se w16cid w16 w16cex w16sdtdh">
   <w:docDefaults>
@@ -15344,6 +15712,7 @@
     <w:lsdException w:name="HTML Sample" w:semiHidden="1" w:unhideWhenUsed="1"/>
     <w:lsdException w:name="HTML Typewriter" w:semiHidden="1" w:unhideWhenUsed="1"/>
     <w:lsdException w:name="HTML Variable" w:semiHidden="1" w:unhideWhenUsed="1"/>
+    <w:lsdException w:name="Normal Table" w:semiHidden="1" w:unhideWhenUsed="1"/>
     <w:lsdException w:name="annotation subject" w:semiHidden="1" w:unhideWhenUsed="1"/>
     <w:lsdException w:name="No List" w:semiHidden="1" w:uiPriority="99" w:unhideWhenUsed="1"/>
     <w:lsdException w:name="Outline List 1" w:semiHidden="1" w:unhideWhenUsed="1"/>
@@ -15386,8 +15755,11 @@
     <w:lsdException w:name="Table Contemporary" w:semiHidden="1" w:unhideWhenUsed="1"/>
     <w:lsdException w:name="Table Elegant" w:semiHidden="1" w:unhideWhenUsed="1"/>
     <w:lsdException w:name="Table Professional" w:semiHidden="1" w:unhideWhenUsed="1"/>
+    <w:lsdException w:name="Table Subtle 1" w:semiHidden="1" w:unhideWhenUsed="1"/>
     <w:lsdException w:name="Table Subtle 2" w:semiHidden="1" w:unhideWhenUsed="1"/>
     <w:lsdException w:name="Table Web 1" w:semiHidden="1" w:unhideWhenUsed="1"/>
+    <w:lsdException w:name="Table Web 2" w:semiHidden="1" w:unhideWhenUsed="1"/>
+    <w:lsdException w:name="Table Web 3" w:semiHidden="1" w:unhideWhenUsed="1"/>
     <w:lsdException w:name="Balloon Text" w:semiHidden="1" w:unhideWhenUsed="1"/>
     <w:lsdException w:name="Table Grid" w:uiPriority="59"/>
     <w:lsdException w:name="Table Theme" w:semiHidden="1" w:unhideWhenUsed="1"/>

</xml_diff>